<commit_message>
get version from DropBox. Exatract MS
</commit_message>
<xml_diff>
--- a/Paper-Diazo-Calorim-for-OPRD.docx
+++ b/Paper-Diazo-Calorim-for-OPRD.docx
@@ -1577,7 +1577,7 @@
       <w:tblPr>
         <w:tblW w:w="5000" w:type="pct"/>
         <w:jc w:val="left"/>
-        <w:tblInd w:w="32" w:type="dxa"/>
+        <w:tblInd w:w="27" w:type="dxa"/>
         <w:tblBorders>
           <w:top w:val="single" w:sz="4" w:space="0" w:color="00000A"/>
           <w:left w:val="single" w:sz="4" w:space="0" w:color="00000A"/>
@@ -1588,19 +1588,19 @@
         </w:tblBorders>
         <w:tblCellMar>
           <w:top w:w="0" w:type="dxa"/>
-          <w:left w:w="28" w:type="dxa"/>
+          <w:left w:w="23" w:type="dxa"/>
           <w:bottom w:w="0" w:type="dxa"/>
           <w:right w:w="108" w:type="dxa"/>
         </w:tblCellMar>
         <w:tblLook w:val="0000"/>
       </w:tblPr>
       <w:tblGrid>
-        <w:gridCol w:w="2691"/>
+        <w:gridCol w:w="2690"/>
         <w:gridCol w:w="1002"/>
         <w:gridCol w:w="2404"/>
-        <w:gridCol w:w="1"/>
-        <w:gridCol w:w="889"/>
-        <w:gridCol w:w="2373"/>
+        <w:gridCol w:w="2"/>
+        <w:gridCol w:w="888"/>
+        <w:gridCol w:w="2374"/>
       </w:tblGrid>
       <w:tr>
         <w:trPr>
@@ -1609,7 +1609,7 @@
         </w:trPr>
         <w:tc>
           <w:tcPr>
-            <w:tcW w:w="2691" w:type="dxa"/>
+            <w:tcW w:w="2690" w:type="dxa"/>
             <w:vMerge w:val="restart"/>
             <w:tcBorders>
               <w:top w:val="single" w:sz="4" w:space="0" w:color="00000A"/>
@@ -1621,7 +1621,7 @@
             </w:tcBorders>
             <w:shd w:color="auto" w:fill="FFFFFF" w:val="clear"/>
             <w:tcMar>
-              <w:left w:w="28" w:type="dxa"/>
+              <w:left w:w="23" w:type="dxa"/>
             </w:tcMar>
             <w:vAlign w:val="center"/>
           </w:tcPr>
@@ -1639,7 +1639,7 @@
         </w:tc>
         <w:tc>
           <w:tcPr>
-            <w:tcW w:w="3407" w:type="dxa"/>
+            <w:tcW w:w="3408" w:type="dxa"/>
             <w:gridSpan w:val="3"/>
             <w:tcBorders>
               <w:top w:val="single" w:sz="4" w:space="0" w:color="00000A"/>
@@ -1651,7 +1651,7 @@
             </w:tcBorders>
             <w:shd w:color="auto" w:fill="FFFFFF" w:val="clear"/>
             <w:tcMar>
-              <w:left w:w="28" w:type="dxa"/>
+              <w:left w:w="23" w:type="dxa"/>
             </w:tcMar>
           </w:tcPr>
           <w:p>
@@ -1680,7 +1680,7 @@
             </w:tcBorders>
             <w:shd w:color="auto" w:fill="FFFFFF" w:val="clear"/>
             <w:tcMar>
-              <w:left w:w="28" w:type="dxa"/>
+              <w:left w:w="23" w:type="dxa"/>
             </w:tcMar>
             <w:vAlign w:val="center"/>
           </w:tcPr>
@@ -1704,7 +1704,7 @@
         </w:trPr>
         <w:tc>
           <w:tcPr>
-            <w:tcW w:w="2691" w:type="dxa"/>
+            <w:tcW w:w="2690" w:type="dxa"/>
             <w:vMerge w:val="continue"/>
             <w:tcBorders>
               <w:top w:val="single" w:sz="4" w:space="0" w:color="00000A"/>
@@ -1716,7 +1716,7 @@
             </w:tcBorders>
             <w:shd w:color="auto" w:fill="FFFFFF" w:val="clear"/>
             <w:tcMar>
-              <w:left w:w="28" w:type="dxa"/>
+              <w:left w:w="23" w:type="dxa"/>
             </w:tcMar>
             <w:vAlign w:val="center"/>
           </w:tcPr>
@@ -1744,7 +1744,7 @@
             </w:tcBorders>
             <w:shd w:color="auto" w:fill="FFFFFF" w:val="clear"/>
             <w:tcMar>
-              <w:left w:w="28" w:type="dxa"/>
+              <w:left w:w="23" w:type="dxa"/>
             </w:tcMar>
           </w:tcPr>
           <w:p>
@@ -1772,7 +1772,7 @@
             </w:tcBorders>
             <w:shd w:color="auto" w:fill="FFFFFF" w:val="clear"/>
             <w:tcMar>
-              <w:left w:w="28" w:type="dxa"/>
+              <w:left w:w="23" w:type="dxa"/>
             </w:tcMar>
           </w:tcPr>
           <w:p>
@@ -1816,7 +1816,7 @@
             </w:tcBorders>
             <w:shd w:color="auto" w:fill="FFFFFF" w:val="clear"/>
             <w:tcMar>
-              <w:left w:w="28" w:type="dxa"/>
+              <w:left w:w="23" w:type="dxa"/>
             </w:tcMar>
             <w:vAlign w:val="center"/>
           </w:tcPr>
@@ -1834,7 +1834,7 @@
         </w:tc>
         <w:tc>
           <w:tcPr>
-            <w:tcW w:w="2373" w:type="dxa"/>
+            <w:tcW w:w="2374" w:type="dxa"/>
             <w:tcBorders>
               <w:top w:val="single" w:sz="4" w:space="0" w:color="00000A"/>
               <w:left w:val="single" w:sz="4" w:space="0" w:color="00000A"/>
@@ -1845,7 +1845,7 @@
             </w:tcBorders>
             <w:shd w:color="auto" w:fill="FFFFFF" w:val="clear"/>
             <w:tcMar>
-              <w:left w:w="28" w:type="dxa"/>
+              <w:left w:w="23" w:type="dxa"/>
             </w:tcMar>
             <w:vAlign w:val="center"/>
           </w:tcPr>
@@ -1883,7 +1883,7 @@
         </w:trPr>
         <w:tc>
           <w:tcPr>
-            <w:tcW w:w="2691" w:type="dxa"/>
+            <w:tcW w:w="2690" w:type="dxa"/>
             <w:tcBorders>
               <w:top w:val="single" w:sz="4" w:space="0" w:color="00000A"/>
               <w:left w:val="single" w:sz="4" w:space="0" w:color="00000A"/>
@@ -1894,7 +1894,7 @@
             </w:tcBorders>
             <w:shd w:color="auto" w:fill="FFFFFF" w:val="clear"/>
             <w:tcMar>
-              <w:left w:w="28" w:type="dxa"/>
+              <w:left w:w="23" w:type="dxa"/>
             </w:tcMar>
             <w:vAlign w:val="center"/>
           </w:tcPr>
@@ -2010,7 +2010,7 @@
             </w:tcBorders>
             <w:shd w:color="auto" w:fill="FFFFFF" w:val="clear"/>
             <w:tcMar>
-              <w:left w:w="28" w:type="dxa"/>
+              <w:left w:w="23" w:type="dxa"/>
             </w:tcMar>
           </w:tcPr>
           <w:p>
@@ -2042,7 +2042,7 @@
             </w:tcBorders>
             <w:shd w:color="auto" w:fill="FFFFFF" w:val="clear"/>
             <w:tcMar>
-              <w:left w:w="28" w:type="dxa"/>
+              <w:left w:w="23" w:type="dxa"/>
             </w:tcMar>
           </w:tcPr>
           <w:p>
@@ -2075,7 +2075,7 @@
             </w:tcBorders>
             <w:shd w:color="auto" w:fill="FFFFFF" w:val="clear"/>
             <w:tcMar>
-              <w:left w:w="28" w:type="dxa"/>
+              <w:left w:w="23" w:type="dxa"/>
             </w:tcMar>
             <w:vAlign w:val="center"/>
           </w:tcPr>
@@ -2097,7 +2097,7 @@
         </w:tc>
         <w:tc>
           <w:tcPr>
-            <w:tcW w:w="2373" w:type="dxa"/>
+            <w:tcW w:w="2374" w:type="dxa"/>
             <w:tcBorders>
               <w:top w:val="single" w:sz="4" w:space="0" w:color="00000A"/>
               <w:left w:val="single" w:sz="4" w:space="0" w:color="00000A"/>
@@ -2108,7 +2108,7 @@
             </w:tcBorders>
             <w:shd w:color="auto" w:fill="FFFFFF" w:val="clear"/>
             <w:tcMar>
-              <w:left w:w="28" w:type="dxa"/>
+              <w:left w:w="23" w:type="dxa"/>
             </w:tcMar>
             <w:vAlign w:val="center"/>
           </w:tcPr>
@@ -2133,7 +2133,7 @@
         </w:trPr>
         <w:tc>
           <w:tcPr>
-            <w:tcW w:w="2691" w:type="dxa"/>
+            <w:tcW w:w="2690" w:type="dxa"/>
             <w:tcBorders>
               <w:top w:val="single" w:sz="4" w:space="0" w:color="00000A"/>
               <w:left w:val="single" w:sz="4" w:space="0" w:color="00000A"/>
@@ -2144,7 +2144,7 @@
             </w:tcBorders>
             <w:shd w:color="auto" w:fill="FFFFFF" w:val="clear"/>
             <w:tcMar>
-              <w:left w:w="28" w:type="dxa"/>
+              <w:left w:w="23" w:type="dxa"/>
             </w:tcMar>
             <w:vAlign w:val="center"/>
           </w:tcPr>
@@ -2258,7 +2258,7 @@
             </w:tcBorders>
             <w:shd w:color="auto" w:fill="FFFFFF" w:val="clear"/>
             <w:tcMar>
-              <w:left w:w="28" w:type="dxa"/>
+              <w:left w:w="23" w:type="dxa"/>
             </w:tcMar>
           </w:tcPr>
           <w:p>
@@ -2290,7 +2290,7 @@
             </w:tcBorders>
             <w:shd w:color="auto" w:fill="FFFFFF" w:val="clear"/>
             <w:tcMar>
-              <w:left w:w="28" w:type="dxa"/>
+              <w:left w:w="23" w:type="dxa"/>
             </w:tcMar>
           </w:tcPr>
           <w:p>
@@ -2323,7 +2323,7 @@
             </w:tcBorders>
             <w:shd w:color="auto" w:fill="FFFFFF" w:val="clear"/>
             <w:tcMar>
-              <w:left w:w="28" w:type="dxa"/>
+              <w:left w:w="23" w:type="dxa"/>
             </w:tcMar>
             <w:vAlign w:val="center"/>
           </w:tcPr>
@@ -2345,7 +2345,7 @@
         </w:tc>
         <w:tc>
           <w:tcPr>
-            <w:tcW w:w="2373" w:type="dxa"/>
+            <w:tcW w:w="2374" w:type="dxa"/>
             <w:tcBorders>
               <w:top w:val="single" w:sz="4" w:space="0" w:color="00000A"/>
               <w:left w:val="single" w:sz="4" w:space="0" w:color="00000A"/>
@@ -2356,7 +2356,7 @@
             </w:tcBorders>
             <w:shd w:color="auto" w:fill="FFFFFF" w:val="clear"/>
             <w:tcMar>
-              <w:left w:w="28" w:type="dxa"/>
+              <w:left w:w="23" w:type="dxa"/>
             </w:tcMar>
             <w:vAlign w:val="center"/>
           </w:tcPr>
@@ -2381,7 +2381,7 @@
         </w:trPr>
         <w:tc>
           <w:tcPr>
-            <w:tcW w:w="2691" w:type="dxa"/>
+            <w:tcW w:w="2690" w:type="dxa"/>
             <w:tcBorders>
               <w:top w:val="single" w:sz="4" w:space="0" w:color="00000A"/>
               <w:left w:val="single" w:sz="4" w:space="0" w:color="00000A"/>
@@ -2392,7 +2392,7 @@
             </w:tcBorders>
             <w:shd w:color="auto" w:fill="FFFFFF" w:val="clear"/>
             <w:tcMar>
-              <w:left w:w="28" w:type="dxa"/>
+              <w:left w:w="23" w:type="dxa"/>
             </w:tcMar>
             <w:vAlign w:val="center"/>
           </w:tcPr>
@@ -2506,7 +2506,7 @@
             </w:tcBorders>
             <w:shd w:color="auto" w:fill="FFFFFF" w:val="clear"/>
             <w:tcMar>
-              <w:left w:w="28" w:type="dxa"/>
+              <w:left w:w="23" w:type="dxa"/>
             </w:tcMar>
           </w:tcPr>
           <w:p>
@@ -2538,7 +2538,7 @@
             </w:tcBorders>
             <w:shd w:color="auto" w:fill="FFFFFF" w:val="clear"/>
             <w:tcMar>
-              <w:left w:w="28" w:type="dxa"/>
+              <w:left w:w="23" w:type="dxa"/>
             </w:tcMar>
           </w:tcPr>
           <w:p>
@@ -2571,7 +2571,7 @@
             </w:tcBorders>
             <w:shd w:color="auto" w:fill="FFFFFF" w:val="clear"/>
             <w:tcMar>
-              <w:left w:w="28" w:type="dxa"/>
+              <w:left w:w="23" w:type="dxa"/>
             </w:tcMar>
             <w:vAlign w:val="center"/>
           </w:tcPr>
@@ -2593,7 +2593,7 @@
         </w:tc>
         <w:tc>
           <w:tcPr>
-            <w:tcW w:w="2373" w:type="dxa"/>
+            <w:tcW w:w="2374" w:type="dxa"/>
             <w:tcBorders>
               <w:top w:val="single" w:sz="4" w:space="0" w:color="00000A"/>
               <w:left w:val="single" w:sz="4" w:space="0" w:color="00000A"/>
@@ -2604,7 +2604,7 @@
             </w:tcBorders>
             <w:shd w:color="auto" w:fill="FFFFFF" w:val="clear"/>
             <w:tcMar>
-              <w:left w:w="28" w:type="dxa"/>
+              <w:left w:w="23" w:type="dxa"/>
             </w:tcMar>
             <w:vAlign w:val="center"/>
           </w:tcPr>
@@ -2629,7 +2629,7 @@
         </w:trPr>
         <w:tc>
           <w:tcPr>
-            <w:tcW w:w="2691" w:type="dxa"/>
+            <w:tcW w:w="2690" w:type="dxa"/>
             <w:tcBorders>
               <w:top w:val="single" w:sz="4" w:space="0" w:color="00000A"/>
               <w:left w:val="single" w:sz="4" w:space="0" w:color="00000A"/>
@@ -2640,7 +2640,7 @@
             </w:tcBorders>
             <w:shd w:color="auto" w:fill="FFFFFF" w:val="clear"/>
             <w:tcMar>
-              <w:left w:w="28" w:type="dxa"/>
+              <w:left w:w="23" w:type="dxa"/>
             </w:tcMar>
             <w:vAlign w:val="center"/>
           </w:tcPr>
@@ -2741,7 +2741,7 @@
             </w:tcBorders>
             <w:shd w:color="auto" w:fill="FFFFFF" w:val="clear"/>
             <w:tcMar>
-              <w:left w:w="28" w:type="dxa"/>
+              <w:left w:w="23" w:type="dxa"/>
             </w:tcMar>
           </w:tcPr>
           <w:p>
@@ -2773,7 +2773,7 @@
             </w:tcBorders>
             <w:shd w:color="auto" w:fill="FFFFFF" w:val="clear"/>
             <w:tcMar>
-              <w:left w:w="28" w:type="dxa"/>
+              <w:left w:w="23" w:type="dxa"/>
             </w:tcMar>
           </w:tcPr>
           <w:p>
@@ -2806,7 +2806,7 @@
             </w:tcBorders>
             <w:shd w:color="auto" w:fill="FFFFFF" w:val="clear"/>
             <w:tcMar>
-              <w:left w:w="28" w:type="dxa"/>
+              <w:left w:w="23" w:type="dxa"/>
             </w:tcMar>
             <w:vAlign w:val="center"/>
           </w:tcPr>
@@ -2828,7 +2828,7 @@
         </w:tc>
         <w:tc>
           <w:tcPr>
-            <w:tcW w:w="2373" w:type="dxa"/>
+            <w:tcW w:w="2374" w:type="dxa"/>
             <w:tcBorders>
               <w:top w:val="single" w:sz="4" w:space="0" w:color="00000A"/>
               <w:left w:val="single" w:sz="4" w:space="0" w:color="00000A"/>
@@ -2839,7 +2839,7 @@
             </w:tcBorders>
             <w:shd w:color="auto" w:fill="FFFFFF" w:val="clear"/>
             <w:tcMar>
-              <w:left w:w="28" w:type="dxa"/>
+              <w:left w:w="23" w:type="dxa"/>
             </w:tcMar>
             <w:vAlign w:val="center"/>
           </w:tcPr>
@@ -2864,7 +2864,7 @@
         </w:trPr>
         <w:tc>
           <w:tcPr>
-            <w:tcW w:w="2691" w:type="dxa"/>
+            <w:tcW w:w="2690" w:type="dxa"/>
             <w:tcBorders>
               <w:top w:val="single" w:sz="4" w:space="0" w:color="00000A"/>
               <w:left w:val="single" w:sz="4" w:space="0" w:color="00000A"/>
@@ -2875,7 +2875,7 @@
             </w:tcBorders>
             <w:shd w:color="auto" w:fill="FFFFFF" w:val="clear"/>
             <w:tcMar>
-              <w:left w:w="28" w:type="dxa"/>
+              <w:left w:w="23" w:type="dxa"/>
             </w:tcMar>
             <w:vAlign w:val="center"/>
           </w:tcPr>
@@ -2989,7 +2989,7 @@
             </w:tcBorders>
             <w:shd w:color="auto" w:fill="FFFFFF" w:val="clear"/>
             <w:tcMar>
-              <w:left w:w="28" w:type="dxa"/>
+              <w:left w:w="23" w:type="dxa"/>
             </w:tcMar>
           </w:tcPr>
           <w:p>
@@ -3021,7 +3021,7 @@
             </w:tcBorders>
             <w:shd w:color="auto" w:fill="FFFFFF" w:val="clear"/>
             <w:tcMar>
-              <w:left w:w="28" w:type="dxa"/>
+              <w:left w:w="23" w:type="dxa"/>
             </w:tcMar>
           </w:tcPr>
           <w:p>
@@ -3054,7 +3054,7 @@
             </w:tcBorders>
             <w:shd w:color="auto" w:fill="FFFFFF" w:val="clear"/>
             <w:tcMar>
-              <w:left w:w="28" w:type="dxa"/>
+              <w:left w:w="23" w:type="dxa"/>
             </w:tcMar>
             <w:vAlign w:val="center"/>
           </w:tcPr>
@@ -3090,7 +3090,7 @@
         </w:tc>
         <w:tc>
           <w:tcPr>
-            <w:tcW w:w="2373" w:type="dxa"/>
+            <w:tcW w:w="2374" w:type="dxa"/>
             <w:tcBorders>
               <w:top w:val="single" w:sz="4" w:space="0" w:color="00000A"/>
               <w:left w:val="single" w:sz="4" w:space="0" w:color="00000A"/>
@@ -3101,7 +3101,7 @@
             </w:tcBorders>
             <w:shd w:color="auto" w:fill="FFFFFF" w:val="clear"/>
             <w:tcMar>
-              <w:left w:w="28" w:type="dxa"/>
+              <w:left w:w="23" w:type="dxa"/>
             </w:tcMar>
             <w:vAlign w:val="center"/>
           </w:tcPr>
@@ -3142,7 +3142,7 @@
         </w:trPr>
         <w:tc>
           <w:tcPr>
-            <w:tcW w:w="2691" w:type="dxa"/>
+            <w:tcW w:w="2690" w:type="dxa"/>
             <w:tcBorders>
               <w:top w:val="single" w:sz="4" w:space="0" w:color="00000A"/>
               <w:left w:val="single" w:sz="4" w:space="0" w:color="00000A"/>
@@ -3153,7 +3153,7 @@
             </w:tcBorders>
             <w:shd w:color="auto" w:fill="FFFFFF" w:val="clear"/>
             <w:tcMar>
-              <w:left w:w="28" w:type="dxa"/>
+              <w:left w:w="23" w:type="dxa"/>
             </w:tcMar>
             <w:vAlign w:val="center"/>
           </w:tcPr>
@@ -3274,7 +3274,7 @@
             </w:tcBorders>
             <w:shd w:color="auto" w:fill="FFFFFF" w:val="clear"/>
             <w:tcMar>
-              <w:left w:w="28" w:type="dxa"/>
+              <w:left w:w="23" w:type="dxa"/>
             </w:tcMar>
           </w:tcPr>
           <w:p>
@@ -3306,7 +3306,7 @@
             </w:tcBorders>
             <w:shd w:color="auto" w:fill="FFFFFF" w:val="clear"/>
             <w:tcMar>
-              <w:left w:w="28" w:type="dxa"/>
+              <w:left w:w="23" w:type="dxa"/>
             </w:tcMar>
           </w:tcPr>
           <w:p>
@@ -3339,7 +3339,7 @@
             </w:tcBorders>
             <w:shd w:color="auto" w:fill="FFFFFF" w:val="clear"/>
             <w:tcMar>
-              <w:left w:w="28" w:type="dxa"/>
+              <w:left w:w="23" w:type="dxa"/>
             </w:tcMar>
             <w:vAlign w:val="center"/>
           </w:tcPr>
@@ -3361,7 +3361,7 @@
         </w:tc>
         <w:tc>
           <w:tcPr>
-            <w:tcW w:w="2373" w:type="dxa"/>
+            <w:tcW w:w="2374" w:type="dxa"/>
             <w:tcBorders>
               <w:top w:val="single" w:sz="4" w:space="0" w:color="00000A"/>
               <w:left w:val="single" w:sz="4" w:space="0" w:color="00000A"/>
@@ -3372,7 +3372,7 @@
             </w:tcBorders>
             <w:shd w:color="auto" w:fill="FFFFFF" w:val="clear"/>
             <w:tcMar>
-              <w:left w:w="28" w:type="dxa"/>
+              <w:left w:w="23" w:type="dxa"/>
             </w:tcMar>
             <w:vAlign w:val="center"/>
           </w:tcPr>
@@ -4645,7 +4645,7 @@
         </w:tblBorders>
         <w:tblCellMar>
           <w:top w:w="55" w:type="dxa"/>
-          <w:left w:w="-6" w:type="dxa"/>
+          <w:left w:w="-12" w:type="dxa"/>
           <w:bottom w:w="55" w:type="dxa"/>
           <w:right w:w="55" w:type="dxa"/>
         </w:tblCellMar>
@@ -4670,7 +4670,7 @@
             </w:tcBorders>
             <w:shd w:color="auto" w:fill="FFFFFF" w:val="clear"/>
             <w:tcMar>
-              <w:left w:w="-6" w:type="dxa"/>
+              <w:left w:w="-12" w:type="dxa"/>
             </w:tcMar>
             <w:vAlign w:val="center"/>
           </w:tcPr>
@@ -4697,7 +4697,7 @@
             </w:tcBorders>
             <w:shd w:color="auto" w:fill="FFFFFF" w:val="clear"/>
             <w:tcMar>
-              <w:left w:w="-6" w:type="dxa"/>
+              <w:left w:w="-12" w:type="dxa"/>
             </w:tcMar>
             <w:vAlign w:val="center"/>
           </w:tcPr>
@@ -4740,7 +4740,7 @@
             </w:tcBorders>
             <w:shd w:color="auto" w:fill="FFFFFF" w:val="clear"/>
             <w:tcMar>
-              <w:left w:w="-6" w:type="dxa"/>
+              <w:left w:w="-12" w:type="dxa"/>
             </w:tcMar>
             <w:vAlign w:val="center"/>
           </w:tcPr>
@@ -4783,7 +4783,7 @@
             </w:tcBorders>
             <w:shd w:color="auto" w:fill="FFFFFF" w:val="clear"/>
             <w:tcMar>
-              <w:left w:w="-6" w:type="dxa"/>
+              <w:left w:w="-12" w:type="dxa"/>
             </w:tcMar>
             <w:vAlign w:val="center"/>
           </w:tcPr>
@@ -4826,7 +4826,7 @@
             </w:tcBorders>
             <w:shd w:color="auto" w:fill="FFFFFF" w:val="clear"/>
             <w:tcMar>
-              <w:left w:w="-6" w:type="dxa"/>
+              <w:left w:w="-12" w:type="dxa"/>
             </w:tcMar>
             <w:vAlign w:val="center"/>
           </w:tcPr>
@@ -4863,7 +4863,7 @@
             </w:tcBorders>
             <w:shd w:color="auto" w:fill="FFFFFF" w:val="clear"/>
             <w:tcMar>
-              <w:left w:w="-6" w:type="dxa"/>
+              <w:left w:w="-12" w:type="dxa"/>
             </w:tcMar>
             <w:vAlign w:val="center"/>
           </w:tcPr>
@@ -4891,7 +4891,7 @@
             </w:tcBorders>
             <w:shd w:color="auto" w:fill="FFFFFF" w:val="clear"/>
             <w:tcMar>
-              <w:left w:w="-6" w:type="dxa"/>
+              <w:left w:w="-12" w:type="dxa"/>
             </w:tcMar>
             <w:vAlign w:val="center"/>
           </w:tcPr>
@@ -4918,7 +4918,7 @@
             </w:tcBorders>
             <w:shd w:color="auto" w:fill="FFFFFF" w:val="clear"/>
             <w:tcMar>
-              <w:left w:w="-6" w:type="dxa"/>
+              <w:left w:w="-12" w:type="dxa"/>
             </w:tcMar>
             <w:vAlign w:val="center"/>
           </w:tcPr>
@@ -4947,7 +4947,7 @@
             </w:tcBorders>
             <w:shd w:color="auto" w:fill="FFFFFF" w:val="clear"/>
             <w:tcMar>
-              <w:left w:w="-6" w:type="dxa"/>
+              <w:left w:w="-12" w:type="dxa"/>
             </w:tcMar>
             <w:vAlign w:val="center"/>
           </w:tcPr>
@@ -4981,7 +4981,7 @@
             </w:tcBorders>
             <w:shd w:color="auto" w:fill="FFFFFF" w:val="clear"/>
             <w:tcMar>
-              <w:left w:w="-6" w:type="dxa"/>
+              <w:left w:w="-12" w:type="dxa"/>
             </w:tcMar>
             <w:vAlign w:val="center"/>
           </w:tcPr>
@@ -5009,7 +5009,7 @@
             </w:tcBorders>
             <w:shd w:color="auto" w:fill="FFFFFF" w:val="clear"/>
             <w:tcMar>
-              <w:left w:w="-6" w:type="dxa"/>
+              <w:left w:w="-12" w:type="dxa"/>
             </w:tcMar>
             <w:vAlign w:val="center"/>
           </w:tcPr>
@@ -5036,7 +5036,7 @@
             </w:tcBorders>
             <w:shd w:color="auto" w:fill="FFFFFF" w:val="clear"/>
             <w:tcMar>
-              <w:left w:w="-6" w:type="dxa"/>
+              <w:left w:w="-12" w:type="dxa"/>
             </w:tcMar>
             <w:vAlign w:val="center"/>
           </w:tcPr>
@@ -5065,7 +5065,7 @@
             </w:tcBorders>
             <w:shd w:color="auto" w:fill="FFFFFF" w:val="clear"/>
             <w:tcMar>
-              <w:left w:w="-6" w:type="dxa"/>
+              <w:left w:w="-12" w:type="dxa"/>
             </w:tcMar>
             <w:vAlign w:val="center"/>
           </w:tcPr>
@@ -5095,7 +5095,7 @@
             </w:tcBorders>
             <w:shd w:color="auto" w:fill="FFFFFF" w:val="clear"/>
             <w:tcMar>
-              <w:left w:w="-6" w:type="dxa"/>
+              <w:left w:w="-12" w:type="dxa"/>
             </w:tcMar>
             <w:vAlign w:val="center"/>
           </w:tcPr>
@@ -5123,7 +5123,7 @@
             </w:tcBorders>
             <w:shd w:color="auto" w:fill="FFFFFF" w:val="clear"/>
             <w:tcMar>
-              <w:left w:w="-6" w:type="dxa"/>
+              <w:left w:w="-12" w:type="dxa"/>
             </w:tcMar>
             <w:vAlign w:val="center"/>
           </w:tcPr>
@@ -5150,7 +5150,7 @@
             </w:tcBorders>
             <w:shd w:color="auto" w:fill="FFFFFF" w:val="clear"/>
             <w:tcMar>
-              <w:left w:w="-6" w:type="dxa"/>
+              <w:left w:w="-12" w:type="dxa"/>
             </w:tcMar>
             <w:vAlign w:val="center"/>
           </w:tcPr>
@@ -5179,7 +5179,7 @@
             </w:tcBorders>
             <w:shd w:color="auto" w:fill="FFFFFF" w:val="clear"/>
             <w:tcMar>
-              <w:left w:w="-6" w:type="dxa"/>
+              <w:left w:w="-12" w:type="dxa"/>
             </w:tcMar>
             <w:vAlign w:val="center"/>
           </w:tcPr>
@@ -5212,7 +5212,7 @@
             </w:tcBorders>
             <w:shd w:color="auto" w:fill="FFFFFF" w:val="clear"/>
             <w:tcMar>
-              <w:left w:w="-6" w:type="dxa"/>
+              <w:left w:w="-12" w:type="dxa"/>
             </w:tcMar>
             <w:vAlign w:val="center"/>
           </w:tcPr>
@@ -5251,7 +5251,7 @@
             </w:tcBorders>
             <w:shd w:color="auto" w:fill="FFFFFF" w:val="clear"/>
             <w:tcMar>
-              <w:left w:w="-6" w:type="dxa"/>
+              <w:left w:w="-12" w:type="dxa"/>
             </w:tcMar>
             <w:vAlign w:val="center"/>
           </w:tcPr>
@@ -5279,7 +5279,7 @@
             </w:tcBorders>
             <w:shd w:color="auto" w:fill="FFFFFF" w:val="clear"/>
             <w:tcMar>
-              <w:left w:w="-6" w:type="dxa"/>
+              <w:left w:w="-12" w:type="dxa"/>
             </w:tcMar>
             <w:vAlign w:val="center"/>
           </w:tcPr>
@@ -5306,7 +5306,7 @@
             </w:tcBorders>
             <w:shd w:color="auto" w:fill="FFFFFF" w:val="clear"/>
             <w:tcMar>
-              <w:left w:w="-6" w:type="dxa"/>
+              <w:left w:w="-12" w:type="dxa"/>
             </w:tcMar>
             <w:vAlign w:val="center"/>
           </w:tcPr>
@@ -5335,7 +5335,7 @@
             </w:tcBorders>
             <w:shd w:color="auto" w:fill="FFFFFF" w:val="clear"/>
             <w:tcMar>
-              <w:left w:w="-6" w:type="dxa"/>
+              <w:left w:w="-12" w:type="dxa"/>
             </w:tcMar>
             <w:vAlign w:val="center"/>
           </w:tcPr>
@@ -5365,7 +5365,7 @@
             </w:tcBorders>
             <w:shd w:color="auto" w:fill="FFFFFF" w:val="clear"/>
             <w:tcMar>
-              <w:left w:w="-6" w:type="dxa"/>
+              <w:left w:w="-12" w:type="dxa"/>
             </w:tcMar>
             <w:vAlign w:val="center"/>
           </w:tcPr>
@@ -5393,7 +5393,7 @@
             </w:tcBorders>
             <w:shd w:color="auto" w:fill="FFFFFF" w:val="clear"/>
             <w:tcMar>
-              <w:left w:w="-6" w:type="dxa"/>
+              <w:left w:w="-12" w:type="dxa"/>
             </w:tcMar>
             <w:vAlign w:val="center"/>
           </w:tcPr>
@@ -5420,7 +5420,7 @@
             </w:tcBorders>
             <w:shd w:color="auto" w:fill="FFFFFF" w:val="clear"/>
             <w:tcMar>
-              <w:left w:w="-6" w:type="dxa"/>
+              <w:left w:w="-12" w:type="dxa"/>
             </w:tcMar>
             <w:vAlign w:val="center"/>
           </w:tcPr>
@@ -5449,7 +5449,7 @@
             </w:tcBorders>
             <w:shd w:color="auto" w:fill="FFFFFF" w:val="clear"/>
             <w:tcMar>
-              <w:left w:w="-6" w:type="dxa"/>
+              <w:left w:w="-12" w:type="dxa"/>
             </w:tcMar>
             <w:vAlign w:val="center"/>
           </w:tcPr>
@@ -5479,7 +5479,7 @@
             </w:tcBorders>
             <w:shd w:color="auto" w:fill="FFFFFF" w:val="clear"/>
             <w:tcMar>
-              <w:left w:w="-6" w:type="dxa"/>
+              <w:left w:w="-12" w:type="dxa"/>
             </w:tcMar>
             <w:vAlign w:val="center"/>
           </w:tcPr>
@@ -5518,7 +5518,7 @@
             </w:tcBorders>
             <w:shd w:color="auto" w:fill="FFFFFF" w:val="clear"/>
             <w:tcMar>
-              <w:left w:w="-6" w:type="dxa"/>
+              <w:left w:w="-12" w:type="dxa"/>
             </w:tcMar>
             <w:vAlign w:val="center"/>
           </w:tcPr>
@@ -5545,7 +5545,7 @@
             </w:tcBorders>
             <w:shd w:color="auto" w:fill="FFFFFF" w:val="clear"/>
             <w:tcMar>
-              <w:left w:w="-6" w:type="dxa"/>
+              <w:left w:w="-12" w:type="dxa"/>
             </w:tcMar>
             <w:vAlign w:val="center"/>
           </w:tcPr>
@@ -5574,7 +5574,7 @@
             </w:tcBorders>
             <w:shd w:color="auto" w:fill="FFFFFF" w:val="clear"/>
             <w:tcMar>
-              <w:left w:w="-6" w:type="dxa"/>
+              <w:left w:w="-12" w:type="dxa"/>
             </w:tcMar>
             <w:vAlign w:val="center"/>
           </w:tcPr>
@@ -5609,7 +5609,7 @@
             </w:tcBorders>
             <w:shd w:color="auto" w:fill="FFFFFF" w:val="clear"/>
             <w:tcMar>
-              <w:left w:w="-6" w:type="dxa"/>
+              <w:left w:w="-12" w:type="dxa"/>
             </w:tcMar>
             <w:vAlign w:val="center"/>
           </w:tcPr>
@@ -5646,7 +5646,7 @@
             </w:tcBorders>
             <w:shd w:color="auto" w:fill="FFFFFF" w:val="clear"/>
             <w:tcMar>
-              <w:left w:w="-6" w:type="dxa"/>
+              <w:left w:w="-12" w:type="dxa"/>
             </w:tcMar>
             <w:vAlign w:val="center"/>
           </w:tcPr>
@@ -5674,7 +5674,7 @@
             </w:tcBorders>
             <w:shd w:color="auto" w:fill="FFFFFF" w:val="clear"/>
             <w:tcMar>
-              <w:left w:w="-6" w:type="dxa"/>
+              <w:left w:w="-12" w:type="dxa"/>
             </w:tcMar>
             <w:vAlign w:val="center"/>
           </w:tcPr>
@@ -5701,7 +5701,7 @@
             </w:tcBorders>
             <w:shd w:color="auto" w:fill="FFFFFF" w:val="clear"/>
             <w:tcMar>
-              <w:left w:w="-6" w:type="dxa"/>
+              <w:left w:w="-12" w:type="dxa"/>
             </w:tcMar>
             <w:vAlign w:val="center"/>
           </w:tcPr>
@@ -5730,7 +5730,7 @@
             </w:tcBorders>
             <w:shd w:color="auto" w:fill="FFFFFF" w:val="clear"/>
             <w:tcMar>
-              <w:left w:w="-6" w:type="dxa"/>
+              <w:left w:w="-12" w:type="dxa"/>
             </w:tcMar>
             <w:vAlign w:val="center"/>
           </w:tcPr>
@@ -5760,7 +5760,7 @@
             </w:tcBorders>
             <w:shd w:color="auto" w:fill="FFFFFF" w:val="clear"/>
             <w:tcMar>
-              <w:left w:w="-6" w:type="dxa"/>
+              <w:left w:w="-12" w:type="dxa"/>
             </w:tcMar>
             <w:vAlign w:val="center"/>
           </w:tcPr>
@@ -5788,7 +5788,7 @@
             </w:tcBorders>
             <w:shd w:color="auto" w:fill="FFFFFF" w:val="clear"/>
             <w:tcMar>
-              <w:left w:w="-6" w:type="dxa"/>
+              <w:left w:w="-12" w:type="dxa"/>
             </w:tcMar>
             <w:vAlign w:val="center"/>
           </w:tcPr>
@@ -5815,7 +5815,7 @@
             </w:tcBorders>
             <w:shd w:color="auto" w:fill="FFFFFF" w:val="clear"/>
             <w:tcMar>
-              <w:left w:w="-6" w:type="dxa"/>
+              <w:left w:w="-12" w:type="dxa"/>
             </w:tcMar>
             <w:vAlign w:val="center"/>
           </w:tcPr>
@@ -5844,7 +5844,7 @@
             </w:tcBorders>
             <w:shd w:color="auto" w:fill="FFFFFF" w:val="clear"/>
             <w:tcMar>
-              <w:left w:w="-6" w:type="dxa"/>
+              <w:left w:w="-12" w:type="dxa"/>
             </w:tcMar>
             <w:vAlign w:val="center"/>
           </w:tcPr>
@@ -5874,7 +5874,7 @@
             </w:tcBorders>
             <w:shd w:color="auto" w:fill="FFFFFF" w:val="clear"/>
             <w:tcMar>
-              <w:left w:w="-6" w:type="dxa"/>
+              <w:left w:w="-12" w:type="dxa"/>
             </w:tcMar>
             <w:vAlign w:val="center"/>
           </w:tcPr>
@@ -5902,7 +5902,7 @@
             </w:tcBorders>
             <w:shd w:color="auto" w:fill="FFFFFF" w:val="clear"/>
             <w:tcMar>
-              <w:left w:w="-6" w:type="dxa"/>
+              <w:left w:w="-12" w:type="dxa"/>
             </w:tcMar>
             <w:vAlign w:val="center"/>
           </w:tcPr>
@@ -5929,7 +5929,7 @@
             </w:tcBorders>
             <w:shd w:color="auto" w:fill="FFFFFF" w:val="clear"/>
             <w:tcMar>
-              <w:left w:w="-6" w:type="dxa"/>
+              <w:left w:w="-12" w:type="dxa"/>
             </w:tcMar>
             <w:vAlign w:val="center"/>
           </w:tcPr>
@@ -5958,7 +5958,7 @@
             </w:tcBorders>
             <w:shd w:color="auto" w:fill="FFFFFF" w:val="clear"/>
             <w:tcMar>
-              <w:left w:w="-6" w:type="dxa"/>
+              <w:left w:w="-12" w:type="dxa"/>
             </w:tcMar>
             <w:vAlign w:val="center"/>
           </w:tcPr>
@@ -5991,7 +5991,7 @@
             </w:tcBorders>
             <w:shd w:color="auto" w:fill="FFFFFF" w:val="clear"/>
             <w:tcMar>
-              <w:left w:w="-6" w:type="dxa"/>
+              <w:left w:w="-12" w:type="dxa"/>
             </w:tcMar>
             <w:vAlign w:val="center"/>
           </w:tcPr>
@@ -6028,7 +6028,7 @@
             </w:tcBorders>
             <w:shd w:color="auto" w:fill="FFFFFF" w:val="clear"/>
             <w:tcMar>
-              <w:left w:w="-6" w:type="dxa"/>
+              <w:left w:w="-12" w:type="dxa"/>
             </w:tcMar>
             <w:vAlign w:val="center"/>
           </w:tcPr>
@@ -6056,7 +6056,7 @@
             </w:tcBorders>
             <w:shd w:color="auto" w:fill="FFFFFF" w:val="clear"/>
             <w:tcMar>
-              <w:left w:w="-6" w:type="dxa"/>
+              <w:left w:w="-12" w:type="dxa"/>
             </w:tcMar>
             <w:vAlign w:val="center"/>
           </w:tcPr>
@@ -6083,7 +6083,7 @@
             </w:tcBorders>
             <w:shd w:color="auto" w:fill="FFFFFF" w:val="clear"/>
             <w:tcMar>
-              <w:left w:w="-6" w:type="dxa"/>
+              <w:left w:w="-12" w:type="dxa"/>
             </w:tcMar>
             <w:vAlign w:val="center"/>
           </w:tcPr>
@@ -6112,7 +6112,7 @@
             </w:tcBorders>
             <w:shd w:color="auto" w:fill="FFFFFF" w:val="clear"/>
             <w:tcMar>
-              <w:left w:w="-6" w:type="dxa"/>
+              <w:left w:w="-12" w:type="dxa"/>
             </w:tcMar>
             <w:vAlign w:val="center"/>
           </w:tcPr>
@@ -6456,7 +6456,7 @@
       <w:tblPr>
         <w:tblW w:w="9350" w:type="dxa"/>
         <w:jc w:val="left"/>
-        <w:tblInd w:w="21" w:type="dxa"/>
+        <w:tblInd w:w="19" w:type="dxa"/>
         <w:tblBorders>
           <w:top w:val="single" w:sz="2" w:space="0" w:color="000001"/>
           <w:left w:val="single" w:sz="2" w:space="0" w:color="000001"/>
@@ -6465,7 +6465,7 @@
         </w:tblBorders>
         <w:tblCellMar>
           <w:top w:w="55" w:type="dxa"/>
-          <w:left w:w="5" w:type="dxa"/>
+          <w:left w:w="2" w:type="dxa"/>
           <w:bottom w:w="55" w:type="dxa"/>
           <w:right w:w="55" w:type="dxa"/>
         </w:tblCellMar>
@@ -6476,7 +6476,8 @@
         <w:gridCol w:w="1083"/>
         <w:gridCol w:w="1083"/>
         <w:gridCol w:w="1107"/>
-        <w:gridCol w:w="1166"/>
+        <w:gridCol w:w="1"/>
+        <w:gridCol w:w="1165"/>
         <w:gridCol w:w="1089"/>
         <w:gridCol w:w="1011"/>
       </w:tblGrid>
@@ -6497,7 +6498,7 @@
             </w:tcBorders>
             <w:shd w:color="auto" w:fill="FFFFFF" w:val="clear"/>
             <w:tcMar>
-              <w:left w:w="5" w:type="dxa"/>
+              <w:left w:w="2" w:type="dxa"/>
             </w:tcMar>
             <w:vAlign w:val="center"/>
           </w:tcPr>
@@ -6519,8 +6520,8 @@
         </w:tc>
         <w:tc>
           <w:tcPr>
-            <w:tcW w:w="3273" w:type="dxa"/>
-            <w:gridSpan w:val="3"/>
+            <w:tcW w:w="3274" w:type="dxa"/>
+            <w:gridSpan w:val="4"/>
             <w:tcBorders>
               <w:top w:val="single" w:sz="2" w:space="0" w:color="000001"/>
               <w:left w:val="single" w:sz="2" w:space="0" w:color="000001"/>
@@ -6529,7 +6530,7 @@
             </w:tcBorders>
             <w:shd w:color="auto" w:fill="FFFFFF" w:val="clear"/>
             <w:tcMar>
-              <w:left w:w="5" w:type="dxa"/>
+              <w:left w:w="2" w:type="dxa"/>
             </w:tcMar>
             <w:vAlign w:val="center"/>
           </w:tcPr>
@@ -6555,7 +6556,7 @@
         </w:tc>
         <w:tc>
           <w:tcPr>
-            <w:tcW w:w="3266" w:type="dxa"/>
+            <w:tcW w:w="3265" w:type="dxa"/>
             <w:gridSpan w:val="3"/>
             <w:tcBorders>
               <w:top w:val="single" w:sz="2" w:space="0" w:color="000001"/>
@@ -6567,7 +6568,7 @@
             </w:tcBorders>
             <w:shd w:color="auto" w:fill="FFFFFF" w:val="clear"/>
             <w:tcMar>
-              <w:left w:w="5" w:type="dxa"/>
+              <w:left w:w="2" w:type="dxa"/>
             </w:tcMar>
             <w:vAlign w:val="center"/>
           </w:tcPr>
@@ -6611,7 +6612,7 @@
             </w:tcBorders>
             <w:shd w:color="auto" w:fill="FFFFFF" w:val="clear"/>
             <w:tcMar>
-              <w:left w:w="5" w:type="dxa"/>
+              <w:left w:w="2" w:type="dxa"/>
             </w:tcMar>
             <w:vAlign w:val="center"/>
           </w:tcPr>
@@ -6637,7 +6638,7 @@
             </w:tcBorders>
             <w:shd w:color="auto" w:fill="FFFFFF" w:val="clear"/>
             <w:tcMar>
-              <w:left w:w="5" w:type="dxa"/>
+              <w:left w:w="2" w:type="dxa"/>
             </w:tcMar>
             <w:vAlign w:val="center"/>
           </w:tcPr>
@@ -6674,7 +6675,7 @@
             </w:tcBorders>
             <w:shd w:color="auto" w:fill="FFFFFF" w:val="clear"/>
             <w:tcMar>
-              <w:left w:w="5" w:type="dxa"/>
+              <w:left w:w="2" w:type="dxa"/>
             </w:tcMar>
             <w:vAlign w:val="center"/>
           </w:tcPr>
@@ -6711,7 +6712,7 @@
             </w:tcBorders>
             <w:shd w:color="auto" w:fill="FFFFFF" w:val="clear"/>
             <w:tcMar>
-              <w:left w:w="5" w:type="dxa"/>
+              <w:left w:w="2" w:type="dxa"/>
             </w:tcMar>
             <w:vAlign w:val="center"/>
           </w:tcPr>
@@ -6740,6 +6741,7 @@
         <w:tc>
           <w:tcPr>
             <w:tcW w:w="1166" w:type="dxa"/>
+            <w:gridSpan w:val="2"/>
             <w:tcBorders>
               <w:top w:val="single" w:sz="2" w:space="0" w:color="000001"/>
               <w:left w:val="single" w:sz="2" w:space="0" w:color="000001"/>
@@ -6748,7 +6750,7 @@
             </w:tcBorders>
             <w:shd w:color="auto" w:fill="FFFFFF" w:val="clear"/>
             <w:tcMar>
-              <w:left w:w="5" w:type="dxa"/>
+              <w:left w:w="2" w:type="dxa"/>
             </w:tcMar>
             <w:vAlign w:val="center"/>
           </w:tcPr>
@@ -6785,7 +6787,7 @@
             </w:tcBorders>
             <w:shd w:color="auto" w:fill="FFFFFF" w:val="clear"/>
             <w:tcMar>
-              <w:left w:w="5" w:type="dxa"/>
+              <w:left w:w="2" w:type="dxa"/>
             </w:tcMar>
             <w:vAlign w:val="center"/>
           </w:tcPr>
@@ -6824,7 +6826,7 @@
             </w:tcBorders>
             <w:shd w:color="auto" w:fill="FFFFFF" w:val="clear"/>
             <w:tcMar>
-              <w:left w:w="5" w:type="dxa"/>
+              <w:left w:w="2" w:type="dxa"/>
             </w:tcMar>
             <w:vAlign w:val="center"/>
           </w:tcPr>
@@ -6866,7 +6868,7 @@
             </w:tcBorders>
             <w:shd w:color="auto" w:fill="FFFFFF" w:val="clear"/>
             <w:tcMar>
-              <w:left w:w="5" w:type="dxa"/>
+              <w:left w:w="2" w:type="dxa"/>
             </w:tcMar>
             <w:vAlign w:val="center"/>
           </w:tcPr>
@@ -6980,7 +6982,7 @@
             </w:tcBorders>
             <w:shd w:color="auto" w:fill="FFFFFF" w:val="clear"/>
             <w:tcMar>
-              <w:left w:w="5" w:type="dxa"/>
+              <w:left w:w="2" w:type="dxa"/>
             </w:tcMar>
             <w:vAlign w:val="center"/>
           </w:tcPr>
@@ -7007,7 +7009,7 @@
             </w:tcBorders>
             <w:shd w:color="auto" w:fill="FFFFFF" w:val="clear"/>
             <w:tcMar>
-              <w:left w:w="5" w:type="dxa"/>
+              <w:left w:w="2" w:type="dxa"/>
             </w:tcMar>
             <w:vAlign w:val="center"/>
           </w:tcPr>
@@ -7034,7 +7036,7 @@
             </w:tcBorders>
             <w:shd w:color="auto" w:fill="FFFFFF" w:val="clear"/>
             <w:tcMar>
-              <w:left w:w="5" w:type="dxa"/>
+              <w:left w:w="2" w:type="dxa"/>
             </w:tcMar>
             <w:vAlign w:val="center"/>
           </w:tcPr>
@@ -7053,6 +7055,7 @@
         <w:tc>
           <w:tcPr>
             <w:tcW w:w="1166" w:type="dxa"/>
+            <w:gridSpan w:val="2"/>
             <w:tcBorders>
               <w:top w:val="single" w:sz="2" w:space="0" w:color="000001"/>
               <w:left w:val="single" w:sz="2" w:space="0" w:color="000001"/>
@@ -7061,7 +7064,7 @@
             </w:tcBorders>
             <w:shd w:color="auto" w:fill="FFFFFF" w:val="clear"/>
             <w:tcMar>
-              <w:left w:w="5" w:type="dxa"/>
+              <w:left w:w="2" w:type="dxa"/>
             </w:tcMar>
             <w:vAlign w:val="center"/>
           </w:tcPr>
@@ -7088,7 +7091,7 @@
             </w:tcBorders>
             <w:shd w:color="auto" w:fill="FFFFFF" w:val="clear"/>
             <w:tcMar>
-              <w:left w:w="5" w:type="dxa"/>
+              <w:left w:w="2" w:type="dxa"/>
             </w:tcMar>
             <w:vAlign w:val="center"/>
           </w:tcPr>
@@ -7117,7 +7120,7 @@
             </w:tcBorders>
             <w:shd w:color="auto" w:fill="FFFFFF" w:val="clear"/>
             <w:tcMar>
-              <w:left w:w="5" w:type="dxa"/>
+              <w:left w:w="2" w:type="dxa"/>
             </w:tcMar>
             <w:vAlign w:val="center"/>
           </w:tcPr>
@@ -7149,7 +7152,7 @@
             </w:tcBorders>
             <w:shd w:color="auto" w:fill="FFFFFF" w:val="clear"/>
             <w:tcMar>
-              <w:left w:w="5" w:type="dxa"/>
+              <w:left w:w="2" w:type="dxa"/>
             </w:tcMar>
             <w:vAlign w:val="center"/>
           </w:tcPr>
@@ -7263,7 +7266,7 @@
             </w:tcBorders>
             <w:shd w:color="auto" w:fill="FFFFFF" w:val="clear"/>
             <w:tcMar>
-              <w:left w:w="5" w:type="dxa"/>
+              <w:left w:w="2" w:type="dxa"/>
             </w:tcMar>
             <w:vAlign w:val="center"/>
           </w:tcPr>
@@ -7290,7 +7293,7 @@
             </w:tcBorders>
             <w:shd w:color="auto" w:fill="FFFFFF" w:val="clear"/>
             <w:tcMar>
-              <w:left w:w="5" w:type="dxa"/>
+              <w:left w:w="2" w:type="dxa"/>
             </w:tcMar>
             <w:vAlign w:val="center"/>
           </w:tcPr>
@@ -7317,7 +7320,7 @@
             </w:tcBorders>
             <w:shd w:color="auto" w:fill="FFFFFF" w:val="clear"/>
             <w:tcMar>
-              <w:left w:w="5" w:type="dxa"/>
+              <w:left w:w="2" w:type="dxa"/>
             </w:tcMar>
             <w:vAlign w:val="center"/>
           </w:tcPr>
@@ -7336,6 +7339,7 @@
         <w:tc>
           <w:tcPr>
             <w:tcW w:w="1166" w:type="dxa"/>
+            <w:gridSpan w:val="2"/>
             <w:tcBorders>
               <w:top w:val="single" w:sz="2" w:space="0" w:color="000001"/>
               <w:left w:val="single" w:sz="2" w:space="0" w:color="000001"/>
@@ -7344,7 +7348,7 @@
             </w:tcBorders>
             <w:shd w:color="auto" w:fill="FFFFFF" w:val="clear"/>
             <w:tcMar>
-              <w:left w:w="5" w:type="dxa"/>
+              <w:left w:w="2" w:type="dxa"/>
             </w:tcMar>
             <w:vAlign w:val="center"/>
           </w:tcPr>
@@ -7371,7 +7375,7 @@
             </w:tcBorders>
             <w:shd w:color="auto" w:fill="FFFFFF" w:val="clear"/>
             <w:tcMar>
-              <w:left w:w="5" w:type="dxa"/>
+              <w:left w:w="2" w:type="dxa"/>
             </w:tcMar>
             <w:vAlign w:val="center"/>
           </w:tcPr>
@@ -7400,7 +7404,7 @@
             </w:tcBorders>
             <w:shd w:color="auto" w:fill="FFFFFF" w:val="clear"/>
             <w:tcMar>
-              <w:left w:w="5" w:type="dxa"/>
+              <w:left w:w="2" w:type="dxa"/>
             </w:tcMar>
             <w:vAlign w:val="center"/>
           </w:tcPr>
@@ -7432,7 +7436,7 @@
             </w:tcBorders>
             <w:shd w:color="auto" w:fill="FFFFFF" w:val="clear"/>
             <w:tcMar>
-              <w:left w:w="5" w:type="dxa"/>
+              <w:left w:w="2" w:type="dxa"/>
             </w:tcMar>
             <w:vAlign w:val="center"/>
           </w:tcPr>
@@ -7546,7 +7550,7 @@
             </w:tcBorders>
             <w:shd w:color="auto" w:fill="FFFFFF" w:val="clear"/>
             <w:tcMar>
-              <w:left w:w="5" w:type="dxa"/>
+              <w:left w:w="2" w:type="dxa"/>
             </w:tcMar>
             <w:vAlign w:val="center"/>
           </w:tcPr>
@@ -7573,7 +7577,7 @@
             </w:tcBorders>
             <w:shd w:color="auto" w:fill="FFFFFF" w:val="clear"/>
             <w:tcMar>
-              <w:left w:w="5" w:type="dxa"/>
+              <w:left w:w="2" w:type="dxa"/>
             </w:tcMar>
             <w:vAlign w:val="center"/>
           </w:tcPr>
@@ -7600,7 +7604,7 @@
             </w:tcBorders>
             <w:shd w:color="auto" w:fill="FFFFFF" w:val="clear"/>
             <w:tcMar>
-              <w:left w:w="5" w:type="dxa"/>
+              <w:left w:w="2" w:type="dxa"/>
             </w:tcMar>
             <w:vAlign w:val="center"/>
           </w:tcPr>
@@ -7619,6 +7623,7 @@
         <w:tc>
           <w:tcPr>
             <w:tcW w:w="1166" w:type="dxa"/>
+            <w:gridSpan w:val="2"/>
             <w:tcBorders>
               <w:top w:val="single" w:sz="2" w:space="0" w:color="000001"/>
               <w:left w:val="single" w:sz="2" w:space="0" w:color="000001"/>
@@ -7627,7 +7632,7 @@
             </w:tcBorders>
             <w:shd w:color="auto" w:fill="FFFFFF" w:val="clear"/>
             <w:tcMar>
-              <w:left w:w="5" w:type="dxa"/>
+              <w:left w:w="2" w:type="dxa"/>
             </w:tcMar>
             <w:vAlign w:val="center"/>
           </w:tcPr>
@@ -7654,7 +7659,7 @@
             </w:tcBorders>
             <w:shd w:color="auto" w:fill="FFFFFF" w:val="clear"/>
             <w:tcMar>
-              <w:left w:w="5" w:type="dxa"/>
+              <w:left w:w="2" w:type="dxa"/>
             </w:tcMar>
             <w:vAlign w:val="center"/>
           </w:tcPr>
@@ -7683,7 +7688,7 @@
             </w:tcBorders>
             <w:shd w:color="auto" w:fill="FFFFFF" w:val="clear"/>
             <w:tcMar>
-              <w:left w:w="5" w:type="dxa"/>
+              <w:left w:w="2" w:type="dxa"/>
             </w:tcMar>
             <w:vAlign w:val="center"/>
           </w:tcPr>
@@ -7715,7 +7720,7 @@
             </w:tcBorders>
             <w:shd w:color="auto" w:fill="FFFFFF" w:val="clear"/>
             <w:tcMar>
-              <w:left w:w="5" w:type="dxa"/>
+              <w:left w:w="2" w:type="dxa"/>
             </w:tcMar>
             <w:vAlign w:val="center"/>
           </w:tcPr>
@@ -7816,7 +7821,7 @@
             </w:tcBorders>
             <w:shd w:color="auto" w:fill="FFFFFF" w:val="clear"/>
             <w:tcMar>
-              <w:left w:w="5" w:type="dxa"/>
+              <w:left w:w="2" w:type="dxa"/>
             </w:tcMar>
             <w:vAlign w:val="center"/>
           </w:tcPr>
@@ -7843,7 +7848,7 @@
             </w:tcBorders>
             <w:shd w:color="auto" w:fill="FFFFFF" w:val="clear"/>
             <w:tcMar>
-              <w:left w:w="5" w:type="dxa"/>
+              <w:left w:w="2" w:type="dxa"/>
             </w:tcMar>
             <w:vAlign w:val="center"/>
           </w:tcPr>
@@ -7870,7 +7875,7 @@
             </w:tcBorders>
             <w:shd w:color="auto" w:fill="FFFFFF" w:val="clear"/>
             <w:tcMar>
-              <w:left w:w="5" w:type="dxa"/>
+              <w:left w:w="2" w:type="dxa"/>
             </w:tcMar>
             <w:vAlign w:val="center"/>
           </w:tcPr>
@@ -7889,6 +7894,7 @@
         <w:tc>
           <w:tcPr>
             <w:tcW w:w="1166" w:type="dxa"/>
+            <w:gridSpan w:val="2"/>
             <w:tcBorders>
               <w:top w:val="single" w:sz="2" w:space="0" w:color="000001"/>
               <w:left w:val="single" w:sz="2" w:space="0" w:color="000001"/>
@@ -7897,7 +7903,7 @@
             </w:tcBorders>
             <w:shd w:color="auto" w:fill="FFFFFF" w:val="clear"/>
             <w:tcMar>
-              <w:left w:w="5" w:type="dxa"/>
+              <w:left w:w="2" w:type="dxa"/>
             </w:tcMar>
             <w:vAlign w:val="center"/>
           </w:tcPr>
@@ -7924,7 +7930,7 @@
             </w:tcBorders>
             <w:shd w:color="auto" w:fill="FFFFFF" w:val="clear"/>
             <w:tcMar>
-              <w:left w:w="5" w:type="dxa"/>
+              <w:left w:w="2" w:type="dxa"/>
             </w:tcMar>
             <w:vAlign w:val="center"/>
           </w:tcPr>
@@ -7953,7 +7959,7 @@
             </w:tcBorders>
             <w:shd w:color="auto" w:fill="FFFFFF" w:val="clear"/>
             <w:tcMar>
-              <w:left w:w="5" w:type="dxa"/>
+              <w:left w:w="2" w:type="dxa"/>
             </w:tcMar>
             <w:vAlign w:val="center"/>
           </w:tcPr>
@@ -7985,7 +7991,7 @@
             </w:tcBorders>
             <w:shd w:color="auto" w:fill="FFFFFF" w:val="clear"/>
             <w:tcMar>
-              <w:left w:w="5" w:type="dxa"/>
+              <w:left w:w="2" w:type="dxa"/>
             </w:tcMar>
             <w:vAlign w:val="center"/>
           </w:tcPr>
@@ -8099,7 +8105,7 @@
             </w:tcBorders>
             <w:shd w:color="auto" w:fill="FFFFFF" w:val="clear"/>
             <w:tcMar>
-              <w:left w:w="5" w:type="dxa"/>
+              <w:left w:w="2" w:type="dxa"/>
             </w:tcMar>
             <w:vAlign w:val="center"/>
           </w:tcPr>
@@ -8126,7 +8132,7 @@
             </w:tcBorders>
             <w:shd w:color="auto" w:fill="FFFFFF" w:val="clear"/>
             <w:tcMar>
-              <w:left w:w="5" w:type="dxa"/>
+              <w:left w:w="2" w:type="dxa"/>
             </w:tcMar>
             <w:vAlign w:val="center"/>
           </w:tcPr>
@@ -8153,7 +8159,7 @@
             </w:tcBorders>
             <w:shd w:color="auto" w:fill="FFFFFF" w:val="clear"/>
             <w:tcMar>
-              <w:left w:w="5" w:type="dxa"/>
+              <w:left w:w="2" w:type="dxa"/>
             </w:tcMar>
             <w:vAlign w:val="center"/>
           </w:tcPr>
@@ -8172,6 +8178,7 @@
         <w:tc>
           <w:tcPr>
             <w:tcW w:w="1166" w:type="dxa"/>
+            <w:gridSpan w:val="2"/>
             <w:tcBorders>
               <w:top w:val="single" w:sz="2" w:space="0" w:color="000001"/>
               <w:left w:val="single" w:sz="2" w:space="0" w:color="000001"/>
@@ -8180,7 +8187,7 @@
             </w:tcBorders>
             <w:shd w:color="auto" w:fill="FFFFFF" w:val="clear"/>
             <w:tcMar>
-              <w:left w:w="5" w:type="dxa"/>
+              <w:left w:w="2" w:type="dxa"/>
             </w:tcMar>
             <w:vAlign w:val="center"/>
           </w:tcPr>
@@ -8207,7 +8214,7 @@
             </w:tcBorders>
             <w:shd w:color="auto" w:fill="FFFFFF" w:val="clear"/>
             <w:tcMar>
-              <w:left w:w="5" w:type="dxa"/>
+              <w:left w:w="2" w:type="dxa"/>
             </w:tcMar>
             <w:vAlign w:val="center"/>
           </w:tcPr>
@@ -8236,7 +8243,7 @@
             </w:tcBorders>
             <w:shd w:color="auto" w:fill="FFFFFF" w:val="clear"/>
             <w:tcMar>
-              <w:left w:w="5" w:type="dxa"/>
+              <w:left w:w="2" w:type="dxa"/>
             </w:tcMar>
             <w:vAlign w:val="center"/>
           </w:tcPr>
@@ -8268,7 +8275,7 @@
             </w:tcBorders>
             <w:shd w:color="auto" w:fill="FFFFFF" w:val="clear"/>
             <w:tcMar>
-              <w:left w:w="5" w:type="dxa"/>
+              <w:left w:w="2" w:type="dxa"/>
             </w:tcMar>
             <w:vAlign w:val="center"/>
           </w:tcPr>
@@ -8389,7 +8396,7 @@
             </w:tcBorders>
             <w:shd w:color="auto" w:fill="FFFFFF" w:val="clear"/>
             <w:tcMar>
-              <w:left w:w="5" w:type="dxa"/>
+              <w:left w:w="2" w:type="dxa"/>
             </w:tcMar>
             <w:vAlign w:val="center"/>
           </w:tcPr>
@@ -8416,7 +8423,7 @@
             </w:tcBorders>
             <w:shd w:color="auto" w:fill="FFFFFF" w:val="clear"/>
             <w:tcMar>
-              <w:left w:w="5" w:type="dxa"/>
+              <w:left w:w="2" w:type="dxa"/>
             </w:tcMar>
             <w:vAlign w:val="center"/>
           </w:tcPr>
@@ -8443,7 +8450,7 @@
             </w:tcBorders>
             <w:shd w:color="auto" w:fill="FFFFFF" w:val="clear"/>
             <w:tcMar>
-              <w:left w:w="5" w:type="dxa"/>
+              <w:left w:w="2" w:type="dxa"/>
             </w:tcMar>
             <w:vAlign w:val="center"/>
           </w:tcPr>
@@ -8462,6 +8469,7 @@
         <w:tc>
           <w:tcPr>
             <w:tcW w:w="1166" w:type="dxa"/>
+            <w:gridSpan w:val="2"/>
             <w:tcBorders>
               <w:top w:val="single" w:sz="2" w:space="0" w:color="000001"/>
               <w:left w:val="single" w:sz="2" w:space="0" w:color="000001"/>
@@ -8470,7 +8478,7 @@
             </w:tcBorders>
             <w:shd w:color="auto" w:fill="FFFFFF" w:val="clear"/>
             <w:tcMar>
-              <w:left w:w="5" w:type="dxa"/>
+              <w:left w:w="2" w:type="dxa"/>
             </w:tcMar>
             <w:vAlign w:val="center"/>
           </w:tcPr>
@@ -8497,7 +8505,7 @@
             </w:tcBorders>
             <w:shd w:color="auto" w:fill="FFFFFF" w:val="clear"/>
             <w:tcMar>
-              <w:left w:w="5" w:type="dxa"/>
+              <w:left w:w="2" w:type="dxa"/>
             </w:tcMar>
             <w:vAlign w:val="center"/>
           </w:tcPr>
@@ -8526,7 +8534,7 @@
             </w:tcBorders>
             <w:shd w:color="auto" w:fill="FFFFFF" w:val="clear"/>
             <w:tcMar>
-              <w:left w:w="5" w:type="dxa"/>
+              <w:left w:w="2" w:type="dxa"/>
             </w:tcMar>
             <w:vAlign w:val="center"/>
           </w:tcPr>
@@ -9144,7 +9152,7 @@
       <w:tblPr>
         <w:tblW w:w="8850" w:type="dxa"/>
         <w:jc w:val="left"/>
-        <w:tblInd w:w="21" w:type="dxa"/>
+        <w:tblInd w:w="19" w:type="dxa"/>
         <w:tblBorders>
           <w:top w:val="single" w:sz="2" w:space="0" w:color="000001"/>
           <w:left w:val="single" w:sz="2" w:space="0" w:color="000001"/>
@@ -9153,7 +9161,7 @@
         </w:tblBorders>
         <w:tblCellMar>
           <w:top w:w="55" w:type="dxa"/>
-          <w:left w:w="5" w:type="dxa"/>
+          <w:left w:w="2" w:type="dxa"/>
           <w:bottom w:w="55" w:type="dxa"/>
           <w:right w:w="55" w:type="dxa"/>
         </w:tblCellMar>
@@ -9185,7 +9193,7 @@
             </w:tcBorders>
             <w:shd w:color="auto" w:fill="FFFFFF" w:val="clear"/>
             <w:tcMar>
-              <w:left w:w="5" w:type="dxa"/>
+              <w:left w:w="2" w:type="dxa"/>
             </w:tcMar>
             <w:vAlign w:val="center"/>
           </w:tcPr>
@@ -9217,7 +9225,7 @@
             </w:tcBorders>
             <w:shd w:color="auto" w:fill="FFFFFF" w:val="clear"/>
             <w:tcMar>
-              <w:left w:w="5" w:type="dxa"/>
+              <w:left w:w="2" w:type="dxa"/>
             </w:tcMar>
             <w:vAlign w:val="center"/>
           </w:tcPr>
@@ -9257,7 +9265,7 @@
             </w:tcBorders>
             <w:shd w:color="auto" w:fill="FFFFFF" w:val="clear"/>
             <w:tcMar>
-              <w:left w:w="5" w:type="dxa"/>
+              <w:left w:w="2" w:type="dxa"/>
             </w:tcMar>
             <w:vAlign w:val="center"/>
           </w:tcPr>
@@ -9306,7 +9314,7 @@
             </w:tcBorders>
             <w:shd w:color="auto" w:fill="FFFFFF" w:val="clear"/>
             <w:tcMar>
-              <w:left w:w="5" w:type="dxa"/>
+              <w:left w:w="2" w:type="dxa"/>
             </w:tcMar>
             <w:vAlign w:val="center"/>
           </w:tcPr>
@@ -9332,7 +9340,7 @@
             </w:tcBorders>
             <w:shd w:color="auto" w:fill="FFFFFF" w:val="clear"/>
             <w:tcMar>
-              <w:left w:w="5" w:type="dxa"/>
+              <w:left w:w="2" w:type="dxa"/>
             </w:tcMar>
             <w:vAlign w:val="center"/>
           </w:tcPr>
@@ -9365,7 +9373,7 @@
             </w:tcBorders>
             <w:shd w:color="auto" w:fill="FFFFFF" w:val="clear"/>
             <w:tcMar>
-              <w:left w:w="5" w:type="dxa"/>
+              <w:left w:w="2" w:type="dxa"/>
             </w:tcMar>
             <w:vAlign w:val="center"/>
           </w:tcPr>
@@ -9398,7 +9406,7 @@
             </w:tcBorders>
             <w:shd w:color="auto" w:fill="FFFFFF" w:val="clear"/>
             <w:tcMar>
-              <w:left w:w="5" w:type="dxa"/>
+              <w:left w:w="2" w:type="dxa"/>
             </w:tcMar>
             <w:vAlign w:val="center"/>
           </w:tcPr>
@@ -9431,7 +9439,7 @@
             </w:tcBorders>
             <w:shd w:color="auto" w:fill="FFFFFF" w:val="clear"/>
             <w:tcMar>
-              <w:left w:w="5" w:type="dxa"/>
+              <w:left w:w="2" w:type="dxa"/>
             </w:tcMar>
             <w:vAlign w:val="center"/>
           </w:tcPr>
@@ -9464,7 +9472,7 @@
             </w:tcBorders>
             <w:shd w:color="auto" w:fill="FFFFFF" w:val="clear"/>
             <w:tcMar>
-              <w:left w:w="5" w:type="dxa"/>
+              <w:left w:w="2" w:type="dxa"/>
             </w:tcMar>
             <w:vAlign w:val="center"/>
           </w:tcPr>
@@ -9499,7 +9507,7 @@
             </w:tcBorders>
             <w:shd w:color="auto" w:fill="FFFFFF" w:val="clear"/>
             <w:tcMar>
-              <w:left w:w="5" w:type="dxa"/>
+              <w:left w:w="2" w:type="dxa"/>
             </w:tcMar>
             <w:vAlign w:val="center"/>
           </w:tcPr>
@@ -9537,7 +9545,7 @@
             </w:tcBorders>
             <w:shd w:color="auto" w:fill="FFFFFF" w:val="clear"/>
             <w:tcMar>
-              <w:left w:w="5" w:type="dxa"/>
+              <w:left w:w="2" w:type="dxa"/>
             </w:tcMar>
             <w:vAlign w:val="center"/>
           </w:tcPr>
@@ -9639,7 +9647,7 @@
             </w:tcBorders>
             <w:shd w:color="auto" w:fill="FFFFFF" w:val="clear"/>
             <w:tcMar>
-              <w:left w:w="5" w:type="dxa"/>
+              <w:left w:w="2" w:type="dxa"/>
             </w:tcMar>
             <w:vAlign w:val="center"/>
           </w:tcPr>
@@ -9666,7 +9674,7 @@
             </w:tcBorders>
             <w:shd w:color="auto" w:fill="FFFFFF" w:val="clear"/>
             <w:tcMar>
-              <w:left w:w="5" w:type="dxa"/>
+              <w:left w:w="2" w:type="dxa"/>
             </w:tcMar>
             <w:vAlign w:val="center"/>
           </w:tcPr>
@@ -9693,7 +9701,7 @@
             </w:tcBorders>
             <w:shd w:color="auto" w:fill="FFFFFF" w:val="clear"/>
             <w:tcMar>
-              <w:left w:w="5" w:type="dxa"/>
+              <w:left w:w="2" w:type="dxa"/>
             </w:tcMar>
             <w:vAlign w:val="center"/>
           </w:tcPr>
@@ -9720,7 +9728,7 @@
             </w:tcBorders>
             <w:shd w:color="auto" w:fill="FFFFFF" w:val="clear"/>
             <w:tcMar>
-              <w:left w:w="5" w:type="dxa"/>
+              <w:left w:w="2" w:type="dxa"/>
             </w:tcMar>
             <w:vAlign w:val="center"/>
           </w:tcPr>
@@ -9747,7 +9755,7 @@
             </w:tcBorders>
             <w:shd w:color="auto" w:fill="FFFFFF" w:val="clear"/>
             <w:tcMar>
-              <w:left w:w="5" w:type="dxa"/>
+              <w:left w:w="2" w:type="dxa"/>
             </w:tcMar>
             <w:vAlign w:val="center"/>
           </w:tcPr>
@@ -9776,7 +9784,7 @@
             </w:tcBorders>
             <w:shd w:color="auto" w:fill="FFFFFF" w:val="clear"/>
             <w:tcMar>
-              <w:left w:w="5" w:type="dxa"/>
+              <w:left w:w="2" w:type="dxa"/>
             </w:tcMar>
             <w:vAlign w:val="center"/>
           </w:tcPr>
@@ -9808,7 +9816,7 @@
             </w:tcBorders>
             <w:shd w:color="auto" w:fill="FFFFFF" w:val="clear"/>
             <w:tcMar>
-              <w:left w:w="5" w:type="dxa"/>
+              <w:left w:w="2" w:type="dxa"/>
             </w:tcMar>
             <w:vAlign w:val="center"/>
           </w:tcPr>
@@ -9910,7 +9918,7 @@
             </w:tcBorders>
             <w:shd w:color="auto" w:fill="FFFFFF" w:val="clear"/>
             <w:tcMar>
-              <w:left w:w="5" w:type="dxa"/>
+              <w:left w:w="2" w:type="dxa"/>
             </w:tcMar>
             <w:vAlign w:val="center"/>
           </w:tcPr>
@@ -9937,7 +9945,7 @@
             </w:tcBorders>
             <w:shd w:color="auto" w:fill="FFFFFF" w:val="clear"/>
             <w:tcMar>
-              <w:left w:w="5" w:type="dxa"/>
+              <w:left w:w="2" w:type="dxa"/>
             </w:tcMar>
             <w:vAlign w:val="center"/>
           </w:tcPr>
@@ -9964,7 +9972,7 @@
             </w:tcBorders>
             <w:shd w:color="auto" w:fill="FFFFFF" w:val="clear"/>
             <w:tcMar>
-              <w:left w:w="5" w:type="dxa"/>
+              <w:left w:w="2" w:type="dxa"/>
             </w:tcMar>
             <w:vAlign w:val="center"/>
           </w:tcPr>
@@ -9991,7 +9999,7 @@
             </w:tcBorders>
             <w:shd w:color="auto" w:fill="FFFFFF" w:val="clear"/>
             <w:tcMar>
-              <w:left w:w="5" w:type="dxa"/>
+              <w:left w:w="2" w:type="dxa"/>
             </w:tcMar>
             <w:vAlign w:val="center"/>
           </w:tcPr>
@@ -10018,7 +10026,7 @@
             </w:tcBorders>
             <w:shd w:color="auto" w:fill="FFFFFF" w:val="clear"/>
             <w:tcMar>
-              <w:left w:w="5" w:type="dxa"/>
+              <w:left w:w="2" w:type="dxa"/>
             </w:tcMar>
             <w:vAlign w:val="center"/>
           </w:tcPr>
@@ -10047,7 +10055,7 @@
             </w:tcBorders>
             <w:shd w:color="auto" w:fill="FFFFFF" w:val="clear"/>
             <w:tcMar>
-              <w:left w:w="5" w:type="dxa"/>
+              <w:left w:w="2" w:type="dxa"/>
             </w:tcMar>
             <w:vAlign w:val="center"/>
           </w:tcPr>
@@ -10079,7 +10087,7 @@
             </w:tcBorders>
             <w:shd w:color="auto" w:fill="FFFFFF" w:val="clear"/>
             <w:tcMar>
-              <w:left w:w="5" w:type="dxa"/>
+              <w:left w:w="2" w:type="dxa"/>
             </w:tcMar>
             <w:vAlign w:val="center"/>
           </w:tcPr>
@@ -10181,7 +10189,7 @@
             </w:tcBorders>
             <w:shd w:color="auto" w:fill="FFFFFF" w:val="clear"/>
             <w:tcMar>
-              <w:left w:w="5" w:type="dxa"/>
+              <w:left w:w="2" w:type="dxa"/>
             </w:tcMar>
             <w:vAlign w:val="center"/>
           </w:tcPr>
@@ -10208,7 +10216,7 @@
             </w:tcBorders>
             <w:shd w:color="auto" w:fill="FFFFFF" w:val="clear"/>
             <w:tcMar>
-              <w:left w:w="5" w:type="dxa"/>
+              <w:left w:w="2" w:type="dxa"/>
             </w:tcMar>
             <w:vAlign w:val="center"/>
           </w:tcPr>
@@ -10235,7 +10243,7 @@
             </w:tcBorders>
             <w:shd w:color="auto" w:fill="FFFFFF" w:val="clear"/>
             <w:tcMar>
-              <w:left w:w="5" w:type="dxa"/>
+              <w:left w:w="2" w:type="dxa"/>
             </w:tcMar>
             <w:vAlign w:val="center"/>
           </w:tcPr>
@@ -10262,7 +10270,7 @@
             </w:tcBorders>
             <w:shd w:color="auto" w:fill="FFFFFF" w:val="clear"/>
             <w:tcMar>
-              <w:left w:w="5" w:type="dxa"/>
+              <w:left w:w="2" w:type="dxa"/>
             </w:tcMar>
             <w:vAlign w:val="center"/>
           </w:tcPr>
@@ -10289,7 +10297,7 @@
             </w:tcBorders>
             <w:shd w:color="auto" w:fill="FFFFFF" w:val="clear"/>
             <w:tcMar>
-              <w:left w:w="5" w:type="dxa"/>
+              <w:left w:w="2" w:type="dxa"/>
             </w:tcMar>
             <w:vAlign w:val="center"/>
           </w:tcPr>
@@ -10318,7 +10326,7 @@
             </w:tcBorders>
             <w:shd w:color="auto" w:fill="FFFFFF" w:val="clear"/>
             <w:tcMar>
-              <w:left w:w="5" w:type="dxa"/>
+              <w:left w:w="2" w:type="dxa"/>
             </w:tcMar>
             <w:vAlign w:val="center"/>
           </w:tcPr>
@@ -10350,7 +10358,7 @@
             </w:tcBorders>
             <w:shd w:color="auto" w:fill="FFFFFF" w:val="clear"/>
             <w:tcMar>
-              <w:left w:w="5" w:type="dxa"/>
+              <w:left w:w="2" w:type="dxa"/>
             </w:tcMar>
             <w:vAlign w:val="center"/>
           </w:tcPr>
@@ -10439,7 +10447,7 @@
             </w:tcBorders>
             <w:shd w:color="auto" w:fill="FFFFFF" w:val="clear"/>
             <w:tcMar>
-              <w:left w:w="5" w:type="dxa"/>
+              <w:left w:w="2" w:type="dxa"/>
             </w:tcMar>
             <w:vAlign w:val="center"/>
           </w:tcPr>
@@ -10466,7 +10474,7 @@
             </w:tcBorders>
             <w:shd w:color="auto" w:fill="FFFFFF" w:val="clear"/>
             <w:tcMar>
-              <w:left w:w="5" w:type="dxa"/>
+              <w:left w:w="2" w:type="dxa"/>
             </w:tcMar>
             <w:vAlign w:val="center"/>
           </w:tcPr>
@@ -10493,7 +10501,7 @@
             </w:tcBorders>
             <w:shd w:color="auto" w:fill="FFFFFF" w:val="clear"/>
             <w:tcMar>
-              <w:left w:w="5" w:type="dxa"/>
+              <w:left w:w="2" w:type="dxa"/>
             </w:tcMar>
             <w:vAlign w:val="center"/>
           </w:tcPr>
@@ -10520,7 +10528,7 @@
             </w:tcBorders>
             <w:shd w:color="auto" w:fill="FFFFFF" w:val="clear"/>
             <w:tcMar>
-              <w:left w:w="5" w:type="dxa"/>
+              <w:left w:w="2" w:type="dxa"/>
             </w:tcMar>
             <w:vAlign w:val="center"/>
           </w:tcPr>
@@ -10547,7 +10555,7 @@
             </w:tcBorders>
             <w:shd w:color="auto" w:fill="FFFFFF" w:val="clear"/>
             <w:tcMar>
-              <w:left w:w="5" w:type="dxa"/>
+              <w:left w:w="2" w:type="dxa"/>
             </w:tcMar>
             <w:vAlign w:val="center"/>
           </w:tcPr>
@@ -10576,7 +10584,7 @@
             </w:tcBorders>
             <w:shd w:color="auto" w:fill="FFFFFF" w:val="clear"/>
             <w:tcMar>
-              <w:left w:w="5" w:type="dxa"/>
+              <w:left w:w="2" w:type="dxa"/>
             </w:tcMar>
             <w:vAlign w:val="center"/>
           </w:tcPr>
@@ -10608,7 +10616,7 @@
             </w:tcBorders>
             <w:shd w:color="auto" w:fill="FFFFFF" w:val="clear"/>
             <w:tcMar>
-              <w:left w:w="5" w:type="dxa"/>
+              <w:left w:w="2" w:type="dxa"/>
             </w:tcMar>
             <w:vAlign w:val="center"/>
           </w:tcPr>
@@ -10710,7 +10718,7 @@
             </w:tcBorders>
             <w:shd w:color="auto" w:fill="FFFFFF" w:val="clear"/>
             <w:tcMar>
-              <w:left w:w="5" w:type="dxa"/>
+              <w:left w:w="2" w:type="dxa"/>
             </w:tcMar>
             <w:vAlign w:val="center"/>
           </w:tcPr>
@@ -10737,7 +10745,7 @@
             </w:tcBorders>
             <w:shd w:color="auto" w:fill="FFFFFF" w:val="clear"/>
             <w:tcMar>
-              <w:left w:w="5" w:type="dxa"/>
+              <w:left w:w="2" w:type="dxa"/>
             </w:tcMar>
             <w:vAlign w:val="center"/>
           </w:tcPr>
@@ -10764,7 +10772,7 @@
             </w:tcBorders>
             <w:shd w:color="auto" w:fill="FFFFFF" w:val="clear"/>
             <w:tcMar>
-              <w:left w:w="5" w:type="dxa"/>
+              <w:left w:w="2" w:type="dxa"/>
             </w:tcMar>
             <w:vAlign w:val="center"/>
           </w:tcPr>
@@ -10791,7 +10799,7 @@
             </w:tcBorders>
             <w:shd w:color="auto" w:fill="FFFFFF" w:val="clear"/>
             <w:tcMar>
-              <w:left w:w="5" w:type="dxa"/>
+              <w:left w:w="2" w:type="dxa"/>
             </w:tcMar>
             <w:vAlign w:val="center"/>
           </w:tcPr>
@@ -10818,7 +10826,7 @@
             </w:tcBorders>
             <w:shd w:color="auto" w:fill="FFFFFF" w:val="clear"/>
             <w:tcMar>
-              <w:left w:w="5" w:type="dxa"/>
+              <w:left w:w="2" w:type="dxa"/>
             </w:tcMar>
             <w:vAlign w:val="center"/>
           </w:tcPr>
@@ -10847,7 +10855,7 @@
             </w:tcBorders>
             <w:shd w:color="auto" w:fill="FFFFFF" w:val="clear"/>
             <w:tcMar>
-              <w:left w:w="5" w:type="dxa"/>
+              <w:left w:w="2" w:type="dxa"/>
             </w:tcMar>
             <w:vAlign w:val="center"/>
           </w:tcPr>
@@ -10879,7 +10887,7 @@
             </w:tcBorders>
             <w:shd w:color="auto" w:fill="FFFFFF" w:val="clear"/>
             <w:tcMar>
-              <w:left w:w="5" w:type="dxa"/>
+              <w:left w:w="2" w:type="dxa"/>
             </w:tcMar>
             <w:vAlign w:val="center"/>
           </w:tcPr>
@@ -10988,7 +10996,7 @@
             </w:tcBorders>
             <w:shd w:color="auto" w:fill="FFFFFF" w:val="clear"/>
             <w:tcMar>
-              <w:left w:w="5" w:type="dxa"/>
+              <w:left w:w="2" w:type="dxa"/>
             </w:tcMar>
             <w:vAlign w:val="center"/>
           </w:tcPr>
@@ -11015,7 +11023,7 @@
             </w:tcBorders>
             <w:shd w:color="auto" w:fill="FFFFFF" w:val="clear"/>
             <w:tcMar>
-              <w:left w:w="5" w:type="dxa"/>
+              <w:left w:w="2" w:type="dxa"/>
             </w:tcMar>
             <w:vAlign w:val="center"/>
           </w:tcPr>
@@ -11042,7 +11050,7 @@
             </w:tcBorders>
             <w:shd w:color="auto" w:fill="FFFFFF" w:val="clear"/>
             <w:tcMar>
-              <w:left w:w="5" w:type="dxa"/>
+              <w:left w:w="2" w:type="dxa"/>
             </w:tcMar>
             <w:vAlign w:val="center"/>
           </w:tcPr>
@@ -11069,7 +11077,7 @@
             </w:tcBorders>
             <w:shd w:color="auto" w:fill="FFFFFF" w:val="clear"/>
             <w:tcMar>
-              <w:left w:w="5" w:type="dxa"/>
+              <w:left w:w="2" w:type="dxa"/>
             </w:tcMar>
             <w:vAlign w:val="center"/>
           </w:tcPr>
@@ -11100,7 +11108,7 @@
             </w:tcBorders>
             <w:shd w:color="auto" w:fill="FFFFFF" w:val="clear"/>
             <w:tcMar>
-              <w:left w:w="5" w:type="dxa"/>
+              <w:left w:w="2" w:type="dxa"/>
             </w:tcMar>
             <w:vAlign w:val="center"/>
           </w:tcPr>
@@ -11129,7 +11137,7 @@
             </w:tcBorders>
             <w:shd w:color="auto" w:fill="FFFFFF" w:val="clear"/>
             <w:tcMar>
-              <w:left w:w="5" w:type="dxa"/>
+              <w:left w:w="2" w:type="dxa"/>
             </w:tcMar>
             <w:vAlign w:val="center"/>
           </w:tcPr>
@@ -11568,7 +11576,7 @@
       <w:tblPr>
         <w:tblW w:w="7313" w:type="dxa"/>
         <w:jc w:val="left"/>
-        <w:tblInd w:w="12" w:type="dxa"/>
+        <w:tblInd w:w="10" w:type="dxa"/>
         <w:tblBorders>
           <w:top w:val="single" w:sz="2" w:space="0" w:color="000001"/>
           <w:left w:val="single" w:sz="2" w:space="0" w:color="000001"/>
@@ -11577,7 +11585,7 @@
         </w:tblBorders>
         <w:tblCellMar>
           <w:top w:w="55" w:type="dxa"/>
-          <w:left w:w="5" w:type="dxa"/>
+          <w:left w:w="2" w:type="dxa"/>
           <w:bottom w:w="55" w:type="dxa"/>
           <w:right w:w="55" w:type="dxa"/>
         </w:tblCellMar>
@@ -11603,7 +11611,7 @@
             </w:tcBorders>
             <w:shd w:color="auto" w:fill="FFFFFF" w:val="clear"/>
             <w:tcMar>
-              <w:left w:w="5" w:type="dxa"/>
+              <w:left w:w="2" w:type="dxa"/>
             </w:tcMar>
           </w:tcPr>
           <w:p>
@@ -11633,7 +11641,7 @@
             </w:tcBorders>
             <w:shd w:color="auto" w:fill="FFFFFF" w:val="clear"/>
             <w:tcMar>
-              <w:left w:w="5" w:type="dxa"/>
+              <w:left w:w="2" w:type="dxa"/>
             </w:tcMar>
           </w:tcPr>
           <w:p>
@@ -11691,7 +11699,7 @@
             </w:tcBorders>
             <w:shd w:color="auto" w:fill="FFFFFF" w:val="clear"/>
             <w:tcMar>
-              <w:left w:w="5" w:type="dxa"/>
+              <w:left w:w="2" w:type="dxa"/>
             </w:tcMar>
           </w:tcPr>
           <w:p>
@@ -11722,7 +11730,7 @@
             </w:tcBorders>
             <w:shd w:color="auto" w:fill="FFFFFF" w:val="clear"/>
             <w:tcMar>
-              <w:left w:w="5" w:type="dxa"/>
+              <w:left w:w="2" w:type="dxa"/>
             </w:tcMar>
           </w:tcPr>
           <w:p>
@@ -11823,7 +11831,7 @@
             </w:tcBorders>
             <w:shd w:color="auto" w:fill="FFFFFF" w:val="clear"/>
             <w:tcMar>
-              <w:left w:w="5" w:type="dxa"/>
+              <w:left w:w="2" w:type="dxa"/>
             </w:tcMar>
             <w:vAlign w:val="center"/>
           </w:tcPr>
@@ -11858,7 +11866,7 @@
             </w:tcBorders>
             <w:shd w:color="auto" w:fill="FFFFFF" w:val="clear"/>
             <w:tcMar>
-              <w:left w:w="5" w:type="dxa"/>
+              <w:left w:w="2" w:type="dxa"/>
             </w:tcMar>
             <w:vAlign w:val="center"/>
           </w:tcPr>
@@ -11890,7 +11898,7 @@
             </w:tcBorders>
             <w:shd w:color="auto" w:fill="FFFFFF" w:val="clear"/>
             <w:tcMar>
-              <w:left w:w="5" w:type="dxa"/>
+              <w:left w:w="2" w:type="dxa"/>
             </w:tcMar>
           </w:tcPr>
           <w:p>
@@ -11991,7 +11999,7 @@
             </w:tcBorders>
             <w:shd w:color="auto" w:fill="FFFFFF" w:val="clear"/>
             <w:tcMar>
-              <w:left w:w="5" w:type="dxa"/>
+              <w:left w:w="2" w:type="dxa"/>
             </w:tcMar>
             <w:vAlign w:val="center"/>
           </w:tcPr>
@@ -12026,7 +12034,7 @@
             </w:tcBorders>
             <w:shd w:color="auto" w:fill="FFFFFF" w:val="clear"/>
             <w:tcMar>
-              <w:left w:w="5" w:type="dxa"/>
+              <w:left w:w="2" w:type="dxa"/>
             </w:tcMar>
             <w:vAlign w:val="center"/>
           </w:tcPr>
@@ -12058,7 +12066,7 @@
             </w:tcBorders>
             <w:shd w:color="auto" w:fill="FFFFFF" w:val="clear"/>
             <w:tcMar>
-              <w:left w:w="5" w:type="dxa"/>
+              <w:left w:w="2" w:type="dxa"/>
             </w:tcMar>
           </w:tcPr>
           <w:p>
@@ -12159,7 +12167,7 @@
             </w:tcBorders>
             <w:shd w:color="auto" w:fill="FFFFFF" w:val="clear"/>
             <w:tcMar>
-              <w:left w:w="5" w:type="dxa"/>
+              <w:left w:w="2" w:type="dxa"/>
             </w:tcMar>
             <w:vAlign w:val="center"/>
           </w:tcPr>
@@ -12194,7 +12202,7 @@
             </w:tcBorders>
             <w:shd w:color="auto" w:fill="FFFFFF" w:val="clear"/>
             <w:tcMar>
-              <w:left w:w="5" w:type="dxa"/>
+              <w:left w:w="2" w:type="dxa"/>
             </w:tcMar>
             <w:vAlign w:val="center"/>
           </w:tcPr>
@@ -12226,7 +12234,7 @@
             </w:tcBorders>
             <w:shd w:color="auto" w:fill="FFFFFF" w:val="clear"/>
             <w:tcMar>
-              <w:left w:w="5" w:type="dxa"/>
+              <w:left w:w="2" w:type="dxa"/>
             </w:tcMar>
           </w:tcPr>
           <w:p>
@@ -12314,7 +12322,7 @@
             </w:tcBorders>
             <w:shd w:color="auto" w:fill="FFFFFF" w:val="clear"/>
             <w:tcMar>
-              <w:left w:w="5" w:type="dxa"/>
+              <w:left w:w="2" w:type="dxa"/>
             </w:tcMar>
             <w:vAlign w:val="center"/>
           </w:tcPr>
@@ -12349,7 +12357,7 @@
             </w:tcBorders>
             <w:shd w:color="auto" w:fill="FFFFFF" w:val="clear"/>
             <w:tcMar>
-              <w:left w:w="5" w:type="dxa"/>
+              <w:left w:w="2" w:type="dxa"/>
             </w:tcMar>
             <w:vAlign w:val="center"/>
           </w:tcPr>
@@ -12381,7 +12389,7 @@
             </w:tcBorders>
             <w:shd w:color="auto" w:fill="FFFFFF" w:val="clear"/>
             <w:tcMar>
-              <w:left w:w="5" w:type="dxa"/>
+              <w:left w:w="2" w:type="dxa"/>
             </w:tcMar>
           </w:tcPr>
           <w:p>
@@ -12482,7 +12490,7 @@
             </w:tcBorders>
             <w:shd w:color="auto" w:fill="FFFFFF" w:val="clear"/>
             <w:tcMar>
-              <w:left w:w="5" w:type="dxa"/>
+              <w:left w:w="2" w:type="dxa"/>
             </w:tcMar>
             <w:vAlign w:val="center"/>
           </w:tcPr>
@@ -12517,7 +12525,7 @@
             </w:tcBorders>
             <w:shd w:color="auto" w:fill="FFFFFF" w:val="clear"/>
             <w:tcMar>
-              <w:left w:w="5" w:type="dxa"/>
+              <w:left w:w="2" w:type="dxa"/>
             </w:tcMar>
             <w:vAlign w:val="center"/>
           </w:tcPr>
@@ -12549,7 +12557,7 @@
             </w:tcBorders>
             <w:shd w:color="auto" w:fill="FFFFFF" w:val="clear"/>
             <w:tcMar>
-              <w:left w:w="5" w:type="dxa"/>
+              <w:left w:w="2" w:type="dxa"/>
             </w:tcMar>
           </w:tcPr>
           <w:p>
@@ -12657,7 +12665,7 @@
             </w:tcBorders>
             <w:shd w:color="auto" w:fill="FFFFFF" w:val="clear"/>
             <w:tcMar>
-              <w:left w:w="5" w:type="dxa"/>
+              <w:left w:w="2" w:type="dxa"/>
             </w:tcMar>
             <w:vAlign w:val="center"/>
           </w:tcPr>
@@ -12692,7 +12700,7 @@
             </w:tcBorders>
             <w:shd w:color="auto" w:fill="FFFFFF" w:val="clear"/>
             <w:tcMar>
-              <w:left w:w="5" w:type="dxa"/>
+              <w:left w:w="2" w:type="dxa"/>
             </w:tcMar>
             <w:vAlign w:val="center"/>
           </w:tcPr>
@@ -13649,7 +13657,7 @@
       <w:tblPr>
         <w:tblW w:w="9645" w:type="dxa"/>
         <w:jc w:val="left"/>
-        <w:tblInd w:w="21" w:type="dxa"/>
+        <w:tblInd w:w="19" w:type="dxa"/>
         <w:tblBorders>
           <w:top w:val="single" w:sz="2" w:space="0" w:color="000001"/>
           <w:left w:val="single" w:sz="2" w:space="0" w:color="000001"/>
@@ -13658,7 +13666,7 @@
         </w:tblBorders>
         <w:tblCellMar>
           <w:top w:w="55" w:type="dxa"/>
-          <w:left w:w="5" w:type="dxa"/>
+          <w:left w:w="2" w:type="dxa"/>
           <w:bottom w:w="55" w:type="dxa"/>
           <w:right w:w="55" w:type="dxa"/>
         </w:tblCellMar>
@@ -13685,7 +13693,7 @@
             </w:tcBorders>
             <w:shd w:color="auto" w:fill="FFFFFF" w:val="clear"/>
             <w:tcMar>
-              <w:left w:w="5" w:type="dxa"/>
+              <w:left w:w="2" w:type="dxa"/>
             </w:tcMar>
           </w:tcPr>
           <w:p>
@@ -13711,7 +13719,7 @@
             </w:tcBorders>
             <w:shd w:color="auto" w:fill="FFFFFF" w:val="clear"/>
             <w:tcMar>
-              <w:left w:w="5" w:type="dxa"/>
+              <w:left w:w="2" w:type="dxa"/>
             </w:tcMar>
           </w:tcPr>
           <w:p>
@@ -13739,7 +13747,7 @@
             </w:tcBorders>
             <w:shd w:color="auto" w:fill="FFFFFF" w:val="clear"/>
             <w:tcMar>
-              <w:left w:w="5" w:type="dxa"/>
+              <w:left w:w="2" w:type="dxa"/>
             </w:tcMar>
           </w:tcPr>
           <w:p>
@@ -13771,7 +13779,7 @@
             </w:tcBorders>
             <w:shd w:color="auto" w:fill="FFFFFF" w:val="clear"/>
             <w:tcMar>
-              <w:left w:w="5" w:type="dxa"/>
+              <w:left w:w="2" w:type="dxa"/>
             </w:tcMar>
           </w:tcPr>
           <w:p>
@@ -13797,7 +13805,7 @@
             </w:tcBorders>
             <w:shd w:color="auto" w:fill="FFFFFF" w:val="clear"/>
             <w:tcMar>
-              <w:left w:w="5" w:type="dxa"/>
+              <w:left w:w="2" w:type="dxa"/>
             </w:tcMar>
           </w:tcPr>
           <w:p>
@@ -13825,7 +13833,7 @@
             </w:tcBorders>
             <w:shd w:color="auto" w:fill="FFFFFF" w:val="clear"/>
             <w:tcMar>
-              <w:left w:w="5" w:type="dxa"/>
+              <w:left w:w="2" w:type="dxa"/>
             </w:tcMar>
           </w:tcPr>
           <w:p>
@@ -13899,7 +13907,7 @@
             </w:tcBorders>
             <w:shd w:color="auto" w:fill="FFFFFF" w:val="clear"/>
             <w:tcMar>
-              <w:left w:w="5" w:type="dxa"/>
+              <w:left w:w="2" w:type="dxa"/>
             </w:tcMar>
           </w:tcPr>
           <w:p>
@@ -13924,7 +13932,7 @@
             </w:tcBorders>
             <w:shd w:color="auto" w:fill="FFFFFF" w:val="clear"/>
             <w:tcMar>
-              <w:left w:w="5" w:type="dxa"/>
+              <w:left w:w="2" w:type="dxa"/>
             </w:tcMar>
           </w:tcPr>
           <w:p>
@@ -13952,7 +13960,7 @@
             </w:tcBorders>
             <w:shd w:color="auto" w:fill="FFFFFF" w:val="clear"/>
             <w:tcMar>
-              <w:left w:w="5" w:type="dxa"/>
+              <w:left w:w="2" w:type="dxa"/>
             </w:tcMar>
           </w:tcPr>
           <w:p>
@@ -14039,7 +14047,7 @@
             </w:tcBorders>
             <w:shd w:color="auto" w:fill="FFFFFF" w:val="clear"/>
             <w:tcMar>
-              <w:left w:w="5" w:type="dxa"/>
+              <w:left w:w="2" w:type="dxa"/>
             </w:tcMar>
           </w:tcPr>
           <w:p>
@@ -14064,7 +14072,7 @@
             </w:tcBorders>
             <w:shd w:color="auto" w:fill="FFFFFF" w:val="clear"/>
             <w:tcMar>
-              <w:left w:w="5" w:type="dxa"/>
+              <w:left w:w="2" w:type="dxa"/>
             </w:tcMar>
           </w:tcPr>
           <w:p>
@@ -14092,7 +14100,7 @@
             </w:tcBorders>
             <w:shd w:color="auto" w:fill="FFFFFF" w:val="clear"/>
             <w:tcMar>
-              <w:left w:w="5" w:type="dxa"/>
+              <w:left w:w="2" w:type="dxa"/>
             </w:tcMar>
           </w:tcPr>
           <w:p>
@@ -14193,7 +14201,7 @@
             </w:tcBorders>
             <w:shd w:color="auto" w:fill="FFFFFF" w:val="clear"/>
             <w:tcMar>
-              <w:left w:w="5" w:type="dxa"/>
+              <w:left w:w="2" w:type="dxa"/>
             </w:tcMar>
           </w:tcPr>
           <w:p>
@@ -14218,7 +14226,7 @@
             </w:tcBorders>
             <w:shd w:color="auto" w:fill="FFFFFF" w:val="clear"/>
             <w:tcMar>
-              <w:left w:w="5" w:type="dxa"/>
+              <w:left w:w="2" w:type="dxa"/>
             </w:tcMar>
           </w:tcPr>
           <w:p>
@@ -14246,7 +14254,7 @@
             </w:tcBorders>
             <w:shd w:color="auto" w:fill="FFFFFF" w:val="clear"/>
             <w:tcMar>
-              <w:left w:w="5" w:type="dxa"/>
+              <w:left w:w="2" w:type="dxa"/>
             </w:tcMar>
           </w:tcPr>
           <w:p>
@@ -14333,7 +14341,7 @@
             </w:tcBorders>
             <w:shd w:color="auto" w:fill="FFFFFF" w:val="clear"/>
             <w:tcMar>
-              <w:left w:w="5" w:type="dxa"/>
+              <w:left w:w="2" w:type="dxa"/>
             </w:tcMar>
           </w:tcPr>
           <w:p>
@@ -14359,7 +14367,7 @@
             </w:tcBorders>
             <w:shd w:color="auto" w:fill="FFFFFF" w:val="clear"/>
             <w:tcMar>
-              <w:left w:w="5" w:type="dxa"/>
+              <w:left w:w="2" w:type="dxa"/>
             </w:tcMar>
           </w:tcPr>
           <w:p>
@@ -14387,7 +14395,7 @@
             </w:tcBorders>
             <w:shd w:color="auto" w:fill="FFFFFF" w:val="clear"/>
             <w:tcMar>
-              <w:left w:w="5" w:type="dxa"/>
+              <w:left w:w="2" w:type="dxa"/>
             </w:tcMar>
           </w:tcPr>
           <w:p>
@@ -14474,7 +14482,7 @@
             </w:tcBorders>
             <w:shd w:color="auto" w:fill="FFFFFF" w:val="clear"/>
             <w:tcMar>
-              <w:left w:w="5" w:type="dxa"/>
+              <w:left w:w="2" w:type="dxa"/>
             </w:tcMar>
           </w:tcPr>
           <w:p>
@@ -14499,7 +14507,7 @@
             </w:tcBorders>
             <w:shd w:color="auto" w:fill="FFFFFF" w:val="clear"/>
             <w:tcMar>
-              <w:left w:w="5" w:type="dxa"/>
+              <w:left w:w="2" w:type="dxa"/>
             </w:tcMar>
           </w:tcPr>
           <w:p>
@@ -14527,7 +14535,7 @@
             </w:tcBorders>
             <w:shd w:color="auto" w:fill="FFFFFF" w:val="clear"/>
             <w:tcMar>
-              <w:left w:w="5" w:type="dxa"/>
+              <w:left w:w="2" w:type="dxa"/>
             </w:tcMar>
           </w:tcPr>
           <w:p>
@@ -14558,7 +14566,7 @@
             </w:tcBorders>
             <w:shd w:color="auto" w:fill="FFFFFF" w:val="clear"/>
             <w:tcMar>
-              <w:left w:w="5" w:type="dxa"/>
+              <w:left w:w="2" w:type="dxa"/>
             </w:tcMar>
           </w:tcPr>
           <w:p>
@@ -14584,7 +14592,7 @@
             </w:tcBorders>
             <w:shd w:color="auto" w:fill="FFFFFF" w:val="clear"/>
             <w:tcMar>
-              <w:left w:w="5" w:type="dxa"/>
+              <w:left w:w="2" w:type="dxa"/>
             </w:tcMar>
           </w:tcPr>
           <w:p>
@@ -14612,7 +14620,7 @@
             </w:tcBorders>
             <w:shd w:color="auto" w:fill="FFFFFF" w:val="clear"/>
             <w:tcMar>
-              <w:left w:w="5" w:type="dxa"/>
+              <w:left w:w="2" w:type="dxa"/>
             </w:tcMar>
           </w:tcPr>
           <w:p>
@@ -14701,7 +14709,7 @@
             </w:tcBorders>
             <w:shd w:color="auto" w:fill="FFFFFF" w:val="clear"/>
             <w:tcMar>
-              <w:left w:w="5" w:type="dxa"/>
+              <w:left w:w="2" w:type="dxa"/>
             </w:tcMar>
           </w:tcPr>
           <w:p>
@@ -14726,7 +14734,7 @@
             </w:tcBorders>
             <w:shd w:color="auto" w:fill="FFFFFF" w:val="clear"/>
             <w:tcMar>
-              <w:left w:w="5" w:type="dxa"/>
+              <w:left w:w="2" w:type="dxa"/>
             </w:tcMar>
           </w:tcPr>
           <w:p>
@@ -14754,7 +14762,7 @@
             </w:tcBorders>
             <w:shd w:color="auto" w:fill="FFFFFF" w:val="clear"/>
             <w:tcMar>
-              <w:left w:w="5" w:type="dxa"/>
+              <w:left w:w="2" w:type="dxa"/>
             </w:tcMar>
           </w:tcPr>
           <w:p>
@@ -14841,7 +14849,7 @@
             </w:tcBorders>
             <w:shd w:color="auto" w:fill="FFFFFF" w:val="clear"/>
             <w:tcMar>
-              <w:left w:w="5" w:type="dxa"/>
+              <w:left w:w="2" w:type="dxa"/>
             </w:tcMar>
           </w:tcPr>
           <w:p>
@@ -14866,7 +14874,7 @@
             </w:tcBorders>
             <w:shd w:color="auto" w:fill="FFFFFF" w:val="clear"/>
             <w:tcMar>
-              <w:left w:w="5" w:type="dxa"/>
+              <w:left w:w="2" w:type="dxa"/>
             </w:tcMar>
           </w:tcPr>
           <w:p>
@@ -14894,7 +14902,7 @@
             </w:tcBorders>
             <w:shd w:color="auto" w:fill="FFFFFF" w:val="clear"/>
             <w:tcMar>
-              <w:left w:w="5" w:type="dxa"/>
+              <w:left w:w="2" w:type="dxa"/>
             </w:tcMar>
           </w:tcPr>
           <w:p>
@@ -14935,7 +14943,7 @@
             </w:tcBorders>
             <w:shd w:color="auto" w:fill="FFFFFF" w:val="clear"/>
             <w:tcMar>
-              <w:left w:w="5" w:type="dxa"/>
+              <w:left w:w="2" w:type="dxa"/>
             </w:tcMar>
           </w:tcPr>
           <w:p>
@@ -14960,7 +14968,7 @@
             </w:tcBorders>
             <w:shd w:color="auto" w:fill="FFFFFF" w:val="clear"/>
             <w:tcMar>
-              <w:left w:w="5" w:type="dxa"/>
+              <w:left w:w="2" w:type="dxa"/>
             </w:tcMar>
           </w:tcPr>
           <w:p>
@@ -14988,7 +14996,7 @@
             </w:tcBorders>
             <w:shd w:color="auto" w:fill="FFFFFF" w:val="clear"/>
             <w:tcMar>
-              <w:left w:w="5" w:type="dxa"/>
+              <w:left w:w="2" w:type="dxa"/>
             </w:tcMar>
           </w:tcPr>
           <w:p>
@@ -15601,7 +15609,7 @@
       <w:tblPr>
         <w:tblW w:w="9357" w:type="dxa"/>
         <w:jc w:val="left"/>
-        <w:tblInd w:w="19" w:type="dxa"/>
+        <w:tblInd w:w="17" w:type="dxa"/>
         <w:tblBorders>
           <w:top w:val="single" w:sz="2" w:space="0" w:color="000001"/>
           <w:left w:val="single" w:sz="2" w:space="0" w:color="000001"/>
@@ -15610,7 +15618,7 @@
         </w:tblBorders>
         <w:tblCellMar>
           <w:top w:w="55" w:type="dxa"/>
-          <w:left w:w="2" w:type="dxa"/>
+          <w:left w:w="0" w:type="dxa"/>
           <w:bottom w:w="55" w:type="dxa"/>
           <w:right w:w="55" w:type="dxa"/>
         </w:tblCellMar>
@@ -15639,7 +15647,7 @@
             </w:tcBorders>
             <w:shd w:color="auto" w:fill="FFFFFF" w:val="clear"/>
             <w:tcMar>
-              <w:left w:w="2" w:type="dxa"/>
+              <w:left w:w="0" w:type="dxa"/>
             </w:tcMar>
           </w:tcPr>
           <w:p>
@@ -15665,7 +15673,7 @@
             </w:tcBorders>
             <w:shd w:color="auto" w:fill="FFFFFF" w:val="clear"/>
             <w:tcMar>
-              <w:left w:w="2" w:type="dxa"/>
+              <w:left w:w="0" w:type="dxa"/>
             </w:tcMar>
           </w:tcPr>
           <w:p>
@@ -15691,7 +15699,7 @@
             </w:tcBorders>
             <w:shd w:color="auto" w:fill="FFFFFF" w:val="clear"/>
             <w:tcMar>
-              <w:left w:w="2" w:type="dxa"/>
+              <w:left w:w="0" w:type="dxa"/>
             </w:tcMar>
           </w:tcPr>
           <w:p>
@@ -15734,7 +15742,7 @@
             </w:tcBorders>
             <w:shd w:color="auto" w:fill="FFFFFF" w:val="clear"/>
             <w:tcMar>
-              <w:left w:w="2" w:type="dxa"/>
+              <w:left w:w="0" w:type="dxa"/>
             </w:tcMar>
           </w:tcPr>
           <w:p>
@@ -15778,7 +15786,7 @@
             </w:tcBorders>
             <w:shd w:color="auto" w:fill="FFFFFF" w:val="clear"/>
             <w:tcMar>
-              <w:left w:w="2" w:type="dxa"/>
+              <w:left w:w="0" w:type="dxa"/>
             </w:tcMar>
           </w:tcPr>
           <w:p>
@@ -15815,7 +15823,7 @@
             </w:tcBorders>
             <w:shd w:color="auto" w:fill="FFFFFF" w:val="clear"/>
             <w:tcMar>
-              <w:left w:w="2" w:type="dxa"/>
+              <w:left w:w="0" w:type="dxa"/>
             </w:tcMar>
           </w:tcPr>
           <w:p>
@@ -15841,7 +15849,7 @@
             </w:tcBorders>
             <w:shd w:color="auto" w:fill="FFFFFF" w:val="clear"/>
             <w:tcMar>
-              <w:left w:w="2" w:type="dxa"/>
+              <w:left w:w="0" w:type="dxa"/>
             </w:tcMar>
           </w:tcPr>
           <w:p>
@@ -15959,7 +15967,7 @@
             </w:tcBorders>
             <w:shd w:color="auto" w:fill="FFFFFF" w:val="clear"/>
             <w:tcMar>
-              <w:left w:w="2" w:type="dxa"/>
+              <w:left w:w="0" w:type="dxa"/>
             </w:tcMar>
           </w:tcPr>
           <w:p>
@@ -15985,7 +15993,7 @@
             </w:tcBorders>
             <w:shd w:color="auto" w:fill="FFFFFF" w:val="clear"/>
             <w:tcMar>
-              <w:left w:w="2" w:type="dxa"/>
+              <w:left w:w="0" w:type="dxa"/>
             </w:tcMar>
           </w:tcPr>
           <w:p>
@@ -16013,7 +16021,7 @@
             </w:tcBorders>
             <w:shd w:color="auto" w:fill="FFFFFF" w:val="clear"/>
             <w:tcMar>
-              <w:left w:w="2" w:type="dxa"/>
+              <w:left w:w="0" w:type="dxa"/>
             </w:tcMar>
           </w:tcPr>
           <w:p>
@@ -16044,7 +16052,7 @@
             </w:tcBorders>
             <w:shd w:color="auto" w:fill="FFFFFF" w:val="clear"/>
             <w:tcMar>
-              <w:left w:w="2" w:type="dxa"/>
+              <w:left w:w="0" w:type="dxa"/>
             </w:tcMar>
           </w:tcPr>
           <w:p>
@@ -16070,7 +16078,7 @@
             </w:tcBorders>
             <w:shd w:color="auto" w:fill="FFFFFF" w:val="clear"/>
             <w:tcMar>
-              <w:left w:w="2" w:type="dxa"/>
+              <w:left w:w="0" w:type="dxa"/>
             </w:tcMar>
           </w:tcPr>
           <w:p>
@@ -16188,7 +16196,7 @@
             </w:tcBorders>
             <w:shd w:color="auto" w:fill="FFFFFF" w:val="clear"/>
             <w:tcMar>
-              <w:left w:w="2" w:type="dxa"/>
+              <w:left w:w="0" w:type="dxa"/>
             </w:tcMar>
           </w:tcPr>
           <w:p>
@@ -16214,7 +16222,7 @@
             </w:tcBorders>
             <w:shd w:color="auto" w:fill="FFFFFF" w:val="clear"/>
             <w:tcMar>
-              <w:left w:w="2" w:type="dxa"/>
+              <w:left w:w="0" w:type="dxa"/>
             </w:tcMar>
           </w:tcPr>
           <w:p>
@@ -16242,7 +16250,7 @@
             </w:tcBorders>
             <w:shd w:color="auto" w:fill="FFFFFF" w:val="clear"/>
             <w:tcMar>
-              <w:left w:w="2" w:type="dxa"/>
+              <w:left w:w="0" w:type="dxa"/>
             </w:tcMar>
           </w:tcPr>
           <w:p>
@@ -16273,7 +16281,7 @@
             </w:tcBorders>
             <w:shd w:color="auto" w:fill="FFFFFF" w:val="clear"/>
             <w:tcMar>
-              <w:left w:w="2" w:type="dxa"/>
+              <w:left w:w="0" w:type="dxa"/>
             </w:tcMar>
           </w:tcPr>
           <w:p>
@@ -16299,7 +16307,7 @@
             </w:tcBorders>
             <w:shd w:color="auto" w:fill="FFFFFF" w:val="clear"/>
             <w:tcMar>
-              <w:left w:w="2" w:type="dxa"/>
+              <w:left w:w="0" w:type="dxa"/>
             </w:tcMar>
           </w:tcPr>
           <w:p>
@@ -16417,7 +16425,7 @@
             </w:tcBorders>
             <w:shd w:color="auto" w:fill="FFFFFF" w:val="clear"/>
             <w:tcMar>
-              <w:left w:w="2" w:type="dxa"/>
+              <w:left w:w="0" w:type="dxa"/>
             </w:tcMar>
           </w:tcPr>
           <w:p>
@@ -16443,7 +16451,7 @@
             </w:tcBorders>
             <w:shd w:color="auto" w:fill="FFFFFF" w:val="clear"/>
             <w:tcMar>
-              <w:left w:w="2" w:type="dxa"/>
+              <w:left w:w="0" w:type="dxa"/>
             </w:tcMar>
           </w:tcPr>
           <w:p>
@@ -16471,7 +16479,7 @@
             </w:tcBorders>
             <w:shd w:color="auto" w:fill="FFFFFF" w:val="clear"/>
             <w:tcMar>
-              <w:left w:w="2" w:type="dxa"/>
+              <w:left w:w="0" w:type="dxa"/>
             </w:tcMar>
           </w:tcPr>
           <w:p>
@@ -16502,7 +16510,7 @@
             </w:tcBorders>
             <w:shd w:color="auto" w:fill="FFFFFF" w:val="clear"/>
             <w:tcMar>
-              <w:left w:w="2" w:type="dxa"/>
+              <w:left w:w="0" w:type="dxa"/>
             </w:tcMar>
           </w:tcPr>
           <w:p>
@@ -16528,7 +16536,7 @@
             </w:tcBorders>
             <w:shd w:color="auto" w:fill="FFFFFF" w:val="clear"/>
             <w:tcMar>
-              <w:left w:w="2" w:type="dxa"/>
+              <w:left w:w="0" w:type="dxa"/>
             </w:tcMar>
           </w:tcPr>
           <w:p>
@@ -16626,7 +16634,7 @@
             </w:tcBorders>
             <w:shd w:color="auto" w:fill="FFFFFF" w:val="clear"/>
             <w:tcMar>
-              <w:left w:w="2" w:type="dxa"/>
+              <w:left w:w="0" w:type="dxa"/>
             </w:tcMar>
           </w:tcPr>
           <w:p>
@@ -16652,7 +16660,7 @@
             </w:tcBorders>
             <w:shd w:color="auto" w:fill="FFFFFF" w:val="clear"/>
             <w:tcMar>
-              <w:left w:w="2" w:type="dxa"/>
+              <w:left w:w="0" w:type="dxa"/>
             </w:tcMar>
           </w:tcPr>
           <w:p>
@@ -16680,7 +16688,7 @@
             </w:tcBorders>
             <w:shd w:color="auto" w:fill="FFFFFF" w:val="clear"/>
             <w:tcMar>
-              <w:left w:w="2" w:type="dxa"/>
+              <w:left w:w="0" w:type="dxa"/>
             </w:tcMar>
           </w:tcPr>
           <w:p>
@@ -16711,7 +16719,7 @@
             </w:tcBorders>
             <w:shd w:color="auto" w:fill="FFFFFF" w:val="clear"/>
             <w:tcMar>
-              <w:left w:w="2" w:type="dxa"/>
+              <w:left w:w="0" w:type="dxa"/>
             </w:tcMar>
           </w:tcPr>
           <w:p>
@@ -16737,7 +16745,7 @@
             </w:tcBorders>
             <w:shd w:color="auto" w:fill="FFFFFF" w:val="clear"/>
             <w:tcMar>
-              <w:left w:w="2" w:type="dxa"/>
+              <w:left w:w="0" w:type="dxa"/>
             </w:tcMar>
           </w:tcPr>
           <w:p>
@@ -16855,7 +16863,7 @@
             </w:tcBorders>
             <w:shd w:color="auto" w:fill="FFFFFF" w:val="clear"/>
             <w:tcMar>
-              <w:left w:w="2" w:type="dxa"/>
+              <w:left w:w="0" w:type="dxa"/>
             </w:tcMar>
           </w:tcPr>
           <w:p>
@@ -16881,7 +16889,7 @@
             </w:tcBorders>
             <w:shd w:color="auto" w:fill="FFFFFF" w:val="clear"/>
             <w:tcMar>
-              <w:left w:w="2" w:type="dxa"/>
+              <w:left w:w="0" w:type="dxa"/>
             </w:tcMar>
           </w:tcPr>
           <w:p>
@@ -16909,7 +16917,7 @@
             </w:tcBorders>
             <w:shd w:color="auto" w:fill="FFFFFF" w:val="clear"/>
             <w:tcMar>
-              <w:left w:w="2" w:type="dxa"/>
+              <w:left w:w="0" w:type="dxa"/>
             </w:tcMar>
           </w:tcPr>
           <w:p>
@@ -16940,7 +16948,7 @@
             </w:tcBorders>
             <w:shd w:color="auto" w:fill="FFFFFF" w:val="clear"/>
             <w:tcMar>
-              <w:left w:w="2" w:type="dxa"/>
+              <w:left w:w="0" w:type="dxa"/>
             </w:tcMar>
           </w:tcPr>
           <w:p>
@@ -16966,7 +16974,7 @@
             </w:tcBorders>
             <w:shd w:color="auto" w:fill="FFFFFF" w:val="clear"/>
             <w:tcMar>
-              <w:left w:w="2" w:type="dxa"/>
+              <w:left w:w="0" w:type="dxa"/>
             </w:tcMar>
           </w:tcPr>
           <w:p>
@@ -17134,7 +17142,7 @@
             </w:tcBorders>
             <w:shd w:color="auto" w:fill="FFFFFF" w:val="clear"/>
             <w:tcMar>
-              <w:left w:w="2" w:type="dxa"/>
+              <w:left w:w="0" w:type="dxa"/>
             </w:tcMar>
           </w:tcPr>
           <w:p>
@@ -17160,7 +17168,7 @@
             </w:tcBorders>
             <w:shd w:color="auto" w:fill="FFFFFF" w:val="clear"/>
             <w:tcMar>
-              <w:left w:w="2" w:type="dxa"/>
+              <w:left w:w="0" w:type="dxa"/>
             </w:tcMar>
           </w:tcPr>
           <w:p>
@@ -17188,7 +17196,7 @@
             </w:tcBorders>
             <w:shd w:color="auto" w:fill="FFFFFF" w:val="clear"/>
             <w:tcMar>
-              <w:left w:w="2" w:type="dxa"/>
+              <w:left w:w="0" w:type="dxa"/>
             </w:tcMar>
           </w:tcPr>
           <w:p>
@@ -17219,7 +17227,7 @@
             </w:tcBorders>
             <w:shd w:color="auto" w:fill="FFFFFF" w:val="clear"/>
             <w:tcMar>
-              <w:left w:w="2" w:type="dxa"/>
+              <w:left w:w="0" w:type="dxa"/>
             </w:tcMar>
           </w:tcPr>
           <w:p>
@@ -17245,7 +17253,7 @@
             </w:tcBorders>
             <w:shd w:color="auto" w:fill="FFFFFF" w:val="clear"/>
             <w:tcMar>
-              <w:left w:w="2" w:type="dxa"/>
+              <w:left w:w="0" w:type="dxa"/>
             </w:tcMar>
           </w:tcPr>
           <w:p>
@@ -17379,7 +17387,7 @@
             </w:tcBorders>
             <w:shd w:color="auto" w:fill="FFFFFF" w:val="clear"/>
             <w:tcMar>
-              <w:left w:w="2" w:type="dxa"/>
+              <w:left w:w="0" w:type="dxa"/>
             </w:tcMar>
           </w:tcPr>
           <w:p>
@@ -17409,7 +17417,7 @@
             </w:tcBorders>
             <w:shd w:color="auto" w:fill="FFFFFF" w:val="clear"/>
             <w:tcMar>
-              <w:left w:w="2" w:type="dxa"/>
+              <w:left w:w="0" w:type="dxa"/>
             </w:tcMar>
           </w:tcPr>
           <w:p>
@@ -17441,7 +17449,7 @@
             </w:tcBorders>
             <w:shd w:color="auto" w:fill="FFFFFF" w:val="clear"/>
             <w:tcMar>
-              <w:left w:w="2" w:type="dxa"/>
+              <w:left w:w="0" w:type="dxa"/>
             </w:tcMar>
           </w:tcPr>
           <w:p>
@@ -17476,7 +17484,7 @@
             </w:tcBorders>
             <w:shd w:color="auto" w:fill="FFFFFF" w:val="clear"/>
             <w:tcMar>
-              <w:left w:w="2" w:type="dxa"/>
+              <w:left w:w="0" w:type="dxa"/>
             </w:tcMar>
           </w:tcPr>
           <w:p>
@@ -17502,7 +17510,7 @@
             </w:tcBorders>
             <w:shd w:color="auto" w:fill="FFFFFF" w:val="clear"/>
             <w:tcMar>
-              <w:left w:w="2" w:type="dxa"/>
+              <w:left w:w="0" w:type="dxa"/>
             </w:tcMar>
           </w:tcPr>
           <w:p>
@@ -17620,7 +17628,7 @@
             </w:tcBorders>
             <w:shd w:color="auto" w:fill="FFFFFF" w:val="clear"/>
             <w:tcMar>
-              <w:left w:w="2" w:type="dxa"/>
+              <w:left w:w="0" w:type="dxa"/>
             </w:tcMar>
           </w:tcPr>
           <w:p>
@@ -17650,7 +17658,7 @@
             </w:tcBorders>
             <w:shd w:color="auto" w:fill="FFFFFF" w:val="clear"/>
             <w:tcMar>
-              <w:left w:w="2" w:type="dxa"/>
+              <w:left w:w="0" w:type="dxa"/>
             </w:tcMar>
           </w:tcPr>
           <w:p>
@@ -17682,7 +17690,7 @@
             </w:tcBorders>
             <w:shd w:color="auto" w:fill="FFFFFF" w:val="clear"/>
             <w:tcMar>
-              <w:left w:w="2" w:type="dxa"/>
+              <w:left w:w="0" w:type="dxa"/>
             </w:tcMar>
           </w:tcPr>
           <w:p>
@@ -17732,7 +17740,7 @@
       <w:tblPr>
         <w:tblW w:w="9300" w:type="dxa"/>
         <w:jc w:val="left"/>
-        <w:tblInd w:w="20" w:type="dxa"/>
+        <w:tblInd w:w="17" w:type="dxa"/>
         <w:tblBorders>
           <w:top w:val="single" w:sz="2" w:space="0" w:color="000001"/>
           <w:left w:val="single" w:sz="2" w:space="0" w:color="000001"/>
@@ -17741,7 +17749,7 @@
         </w:tblBorders>
         <w:tblCellMar>
           <w:top w:w="55" w:type="dxa"/>
-          <w:left w:w="2" w:type="dxa"/>
+          <w:left w:w="0" w:type="dxa"/>
           <w:bottom w:w="55" w:type="dxa"/>
           <w:right w:w="55" w:type="dxa"/>
         </w:tblCellMar>
@@ -17751,14 +17759,13 @@
         <w:gridCol w:w="3250"/>
         <w:gridCol w:w="1701"/>
         <w:gridCol w:w="1173"/>
-        <w:gridCol w:w="1011"/>
+        <w:gridCol w:w="1010"/>
         <w:gridCol w:w="1025"/>
-        <w:gridCol w:w="3"/>
+        <w:gridCol w:w="4"/>
         <w:gridCol w:w="1136"/>
       </w:tblGrid>
       <w:tr>
         <w:trPr>
-          <w:tblHeader w:val="true"/>
           <w:cantSplit w:val="true"/>
         </w:trPr>
         <w:tc>
@@ -17773,7 +17780,7 @@
             </w:tcBorders>
             <w:shd w:color="auto" w:fill="FFFFFF" w:val="clear"/>
             <w:tcMar>
-              <w:left w:w="2" w:type="dxa"/>
+              <w:left w:w="0" w:type="dxa"/>
             </w:tcMar>
           </w:tcPr>
           <w:p>
@@ -17799,7 +17806,7 @@
             </w:tcBorders>
             <w:shd w:color="auto" w:fill="FFFFFF" w:val="clear"/>
             <w:tcMar>
-              <w:left w:w="2" w:type="dxa"/>
+              <w:left w:w="0" w:type="dxa"/>
             </w:tcMar>
           </w:tcPr>
           <w:p>
@@ -17826,7 +17833,7 @@
             </w:tcBorders>
             <w:shd w:color="auto" w:fill="FFFFFF" w:val="clear"/>
             <w:tcMar>
-              <w:left w:w="2" w:type="dxa"/>
+              <w:left w:w="0" w:type="dxa"/>
             </w:tcMar>
           </w:tcPr>
           <w:p>
@@ -17855,7 +17862,7 @@
             </w:tcBorders>
             <w:shd w:color="auto" w:fill="FFFFFF" w:val="clear"/>
             <w:tcMar>
-              <w:left w:w="2" w:type="dxa"/>
+              <w:left w:w="0" w:type="dxa"/>
             </w:tcMar>
           </w:tcPr>
           <w:p>
@@ -17873,7 +17880,6 @@
       </w:tr>
       <w:tr>
         <w:trPr>
-          <w:tblHeader w:val="true"/>
           <w:cantSplit w:val="true"/>
         </w:trPr>
         <w:tc>
@@ -17888,7 +17894,7 @@
             </w:tcBorders>
             <w:shd w:color="auto" w:fill="FFFFFF" w:val="clear"/>
             <w:tcMar>
-              <w:left w:w="2" w:type="dxa"/>
+              <w:left w:w="0" w:type="dxa"/>
             </w:tcMar>
           </w:tcPr>
           <w:p>
@@ -17913,7 +17919,7 @@
             </w:tcBorders>
             <w:shd w:color="auto" w:fill="FFFFFF" w:val="clear"/>
             <w:tcMar>
-              <w:left w:w="2" w:type="dxa"/>
+              <w:left w:w="0" w:type="dxa"/>
             </w:tcMar>
           </w:tcPr>
           <w:p>
@@ -17986,7 +17992,7 @@
             </w:tcBorders>
             <w:shd w:color="auto" w:fill="FFFFFF" w:val="clear"/>
             <w:tcMar>
-              <w:left w:w="2" w:type="dxa"/>
+              <w:left w:w="0" w:type="dxa"/>
             </w:tcMar>
           </w:tcPr>
           <w:p>
@@ -18025,7 +18031,7 @@
         </w:tc>
         <w:tc>
           <w:tcPr>
-            <w:tcW w:w="1011" w:type="dxa"/>
+            <w:tcW w:w="1010" w:type="dxa"/>
             <w:tcBorders>
               <w:top w:val="single" w:sz="2" w:space="0" w:color="000001"/>
               <w:left w:val="single" w:sz="2" w:space="0" w:color="000001"/>
@@ -18034,7 +18040,7 @@
             </w:tcBorders>
             <w:shd w:color="auto" w:fill="FFFFFF" w:val="clear"/>
             <w:tcMar>
-              <w:left w:w="2" w:type="dxa"/>
+              <w:left w:w="0" w:type="dxa"/>
             </w:tcMar>
           </w:tcPr>
           <w:p>
@@ -18082,7 +18088,7 @@
             </w:tcBorders>
             <w:shd w:color="auto" w:fill="FFFFFF" w:val="clear"/>
             <w:tcMar>
-              <w:left w:w="2" w:type="dxa"/>
+              <w:left w:w="0" w:type="dxa"/>
             </w:tcMar>
           </w:tcPr>
           <w:p>
@@ -18121,7 +18127,7 @@
         </w:tc>
         <w:tc>
           <w:tcPr>
-            <w:tcW w:w="1139" w:type="dxa"/>
+            <w:tcW w:w="1140" w:type="dxa"/>
             <w:gridSpan w:val="2"/>
             <w:tcBorders>
               <w:top w:val="single" w:sz="2" w:space="0" w:color="000001"/>
@@ -18133,7 +18139,7 @@
             </w:tcBorders>
             <w:shd w:color="auto" w:fill="FFFFFF" w:val="clear"/>
             <w:tcMar>
-              <w:left w:w="2" w:type="dxa"/>
+              <w:left w:w="0" w:type="dxa"/>
             </w:tcMar>
           </w:tcPr>
           <w:p>
@@ -18173,7 +18179,7 @@
             </w:tcBorders>
             <w:shd w:color="auto" w:fill="FFFFFF" w:val="clear"/>
             <w:tcMar>
-              <w:left w:w="2" w:type="dxa"/>
+              <w:left w:w="0" w:type="dxa"/>
             </w:tcMar>
           </w:tcPr>
           <w:p>
@@ -18339,7 +18345,7 @@
             </w:tcBorders>
             <w:shd w:color="auto" w:fill="FFFFFF" w:val="clear"/>
             <w:tcMar>
-              <w:left w:w="2" w:type="dxa"/>
+              <w:left w:w="0" w:type="dxa"/>
             </w:tcMar>
           </w:tcPr>
           <w:p>
@@ -18369,7 +18375,7 @@
             </w:tcBorders>
             <w:shd w:color="auto" w:fill="FFFFFF" w:val="clear"/>
             <w:tcMar>
-              <w:left w:w="2" w:type="dxa"/>
+              <w:left w:w="0" w:type="dxa"/>
             </w:tcMar>
           </w:tcPr>
           <w:p>
@@ -18390,7 +18396,7 @@
         </w:tc>
         <w:tc>
           <w:tcPr>
-            <w:tcW w:w="1011" w:type="dxa"/>
+            <w:tcW w:w="1010" w:type="dxa"/>
             <w:tcBorders>
               <w:top w:val="single" w:sz="2" w:space="0" w:color="000001"/>
               <w:left w:val="single" w:sz="2" w:space="0" w:color="000001"/>
@@ -18399,7 +18405,7 @@
             </w:tcBorders>
             <w:shd w:color="auto" w:fill="FFFFFF" w:val="clear"/>
             <w:tcMar>
-              <w:left w:w="2" w:type="dxa"/>
+              <w:left w:w="0" w:type="dxa"/>
             </w:tcMar>
           </w:tcPr>
           <w:p>
@@ -18429,7 +18435,7 @@
             </w:tcBorders>
             <w:shd w:color="auto" w:fill="FFFFFF" w:val="clear"/>
             <w:tcMar>
-              <w:left w:w="2" w:type="dxa"/>
+              <w:left w:w="0" w:type="dxa"/>
             </w:tcMar>
           </w:tcPr>
           <w:p>
@@ -18450,7 +18456,7 @@
         </w:tc>
         <w:tc>
           <w:tcPr>
-            <w:tcW w:w="1139" w:type="dxa"/>
+            <w:tcW w:w="1140" w:type="dxa"/>
             <w:gridSpan w:val="2"/>
             <w:tcBorders>
               <w:top w:val="single" w:sz="2" w:space="0" w:color="000001"/>
@@ -18462,7 +18468,7 @@
             </w:tcBorders>
             <w:shd w:color="auto" w:fill="FFFFFF" w:val="clear"/>
             <w:tcMar>
-              <w:left w:w="2" w:type="dxa"/>
+              <w:left w:w="0" w:type="dxa"/>
             </w:tcMar>
           </w:tcPr>
           <w:p>
@@ -18497,7 +18503,7 @@
             </w:tcBorders>
             <w:shd w:color="auto" w:fill="FFFFFF" w:val="clear"/>
             <w:tcMar>
-              <w:left w:w="2" w:type="dxa"/>
+              <w:left w:w="0" w:type="dxa"/>
             </w:tcMar>
           </w:tcPr>
           <w:p>
@@ -18664,7 +18670,7 @@
             </w:tcBorders>
             <w:shd w:color="auto" w:fill="FFFFFF" w:val="clear"/>
             <w:tcMar>
-              <w:left w:w="2" w:type="dxa"/>
+              <w:left w:w="0" w:type="dxa"/>
             </w:tcMar>
           </w:tcPr>
           <w:p>
@@ -18694,7 +18700,7 @@
             </w:tcBorders>
             <w:shd w:color="auto" w:fill="FFFFFF" w:val="clear"/>
             <w:tcMar>
-              <w:left w:w="2" w:type="dxa"/>
+              <w:left w:w="0" w:type="dxa"/>
             </w:tcMar>
           </w:tcPr>
           <w:p>
@@ -18715,7 +18721,7 @@
         </w:tc>
         <w:tc>
           <w:tcPr>
-            <w:tcW w:w="1011" w:type="dxa"/>
+            <w:tcW w:w="1010" w:type="dxa"/>
             <w:tcBorders>
               <w:top w:val="single" w:sz="2" w:space="0" w:color="000001"/>
               <w:left w:val="single" w:sz="2" w:space="0" w:color="000001"/>
@@ -18724,7 +18730,7 @@
             </w:tcBorders>
             <w:shd w:color="auto" w:fill="FFFFFF" w:val="clear"/>
             <w:tcMar>
-              <w:left w:w="2" w:type="dxa"/>
+              <w:left w:w="0" w:type="dxa"/>
             </w:tcMar>
           </w:tcPr>
           <w:p>
@@ -18754,7 +18760,7 @@
             </w:tcBorders>
             <w:shd w:color="auto" w:fill="FFFFFF" w:val="clear"/>
             <w:tcMar>
-              <w:left w:w="2" w:type="dxa"/>
+              <w:left w:w="0" w:type="dxa"/>
             </w:tcMar>
           </w:tcPr>
           <w:p>
@@ -18775,7 +18781,7 @@
         </w:tc>
         <w:tc>
           <w:tcPr>
-            <w:tcW w:w="1139" w:type="dxa"/>
+            <w:tcW w:w="1140" w:type="dxa"/>
             <w:gridSpan w:val="2"/>
             <w:tcBorders>
               <w:top w:val="single" w:sz="2" w:space="0" w:color="000001"/>
@@ -18787,7 +18793,7 @@
             </w:tcBorders>
             <w:shd w:color="auto" w:fill="FFFFFF" w:val="clear"/>
             <w:tcMar>
-              <w:left w:w="2" w:type="dxa"/>
+              <w:left w:w="0" w:type="dxa"/>
             </w:tcMar>
           </w:tcPr>
           <w:p>
@@ -18822,7 +18828,7 @@
             </w:tcBorders>
             <w:shd w:color="auto" w:fill="FFFFFF" w:val="clear"/>
             <w:tcMar>
-              <w:left w:w="2" w:type="dxa"/>
+              <w:left w:w="0" w:type="dxa"/>
             </w:tcMar>
           </w:tcPr>
           <w:p>
@@ -18963,7 +18969,7 @@
             </w:tcBorders>
             <w:shd w:color="auto" w:fill="FFFFFF" w:val="clear"/>
             <w:tcMar>
-              <w:left w:w="2" w:type="dxa"/>
+              <w:left w:w="0" w:type="dxa"/>
             </w:tcMar>
           </w:tcPr>
           <w:p>
@@ -18993,7 +18999,7 @@
             </w:tcBorders>
             <w:shd w:color="auto" w:fill="FFFFFF" w:val="clear"/>
             <w:tcMar>
-              <w:left w:w="2" w:type="dxa"/>
+              <w:left w:w="0" w:type="dxa"/>
             </w:tcMar>
           </w:tcPr>
           <w:p>
@@ -19014,7 +19020,7 @@
         </w:tc>
         <w:tc>
           <w:tcPr>
-            <w:tcW w:w="1011" w:type="dxa"/>
+            <w:tcW w:w="1010" w:type="dxa"/>
             <w:tcBorders>
               <w:top w:val="single" w:sz="2" w:space="0" w:color="000001"/>
               <w:left w:val="single" w:sz="2" w:space="0" w:color="000001"/>
@@ -19023,7 +19029,7 @@
             </w:tcBorders>
             <w:shd w:color="auto" w:fill="FFFFFF" w:val="clear"/>
             <w:tcMar>
-              <w:left w:w="2" w:type="dxa"/>
+              <w:left w:w="0" w:type="dxa"/>
             </w:tcMar>
           </w:tcPr>
           <w:p>
@@ -19053,7 +19059,7 @@
             </w:tcBorders>
             <w:shd w:color="auto" w:fill="FFFFFF" w:val="clear"/>
             <w:tcMar>
-              <w:left w:w="2" w:type="dxa"/>
+              <w:left w:w="0" w:type="dxa"/>
             </w:tcMar>
           </w:tcPr>
           <w:p>
@@ -19074,7 +19080,7 @@
         </w:tc>
         <w:tc>
           <w:tcPr>
-            <w:tcW w:w="1139" w:type="dxa"/>
+            <w:tcW w:w="1140" w:type="dxa"/>
             <w:gridSpan w:val="2"/>
             <w:tcBorders>
               <w:top w:val="single" w:sz="2" w:space="0" w:color="000001"/>
@@ -19086,7 +19092,7 @@
             </w:tcBorders>
             <w:shd w:color="auto" w:fill="FFFFFF" w:val="clear"/>
             <w:tcMar>
-              <w:left w:w="2" w:type="dxa"/>
+              <w:left w:w="0" w:type="dxa"/>
             </w:tcMar>
           </w:tcPr>
           <w:p>
@@ -19121,7 +19127,7 @@
             </w:tcBorders>
             <w:shd w:color="auto" w:fill="FFFFFF" w:val="clear"/>
             <w:tcMar>
-              <w:left w:w="2" w:type="dxa"/>
+              <w:left w:w="0" w:type="dxa"/>
             </w:tcMar>
           </w:tcPr>
           <w:p>
@@ -19259,7 +19265,7 @@
             </w:tcBorders>
             <w:shd w:color="auto" w:fill="FFFFFF" w:val="clear"/>
             <w:tcMar>
-              <w:left w:w="2" w:type="dxa"/>
+              <w:left w:w="0" w:type="dxa"/>
             </w:tcMar>
           </w:tcPr>
           <w:p>
@@ -19289,7 +19295,7 @@
             </w:tcBorders>
             <w:shd w:color="auto" w:fill="FFFFFF" w:val="clear"/>
             <w:tcMar>
-              <w:left w:w="2" w:type="dxa"/>
+              <w:left w:w="0" w:type="dxa"/>
             </w:tcMar>
           </w:tcPr>
           <w:p>
@@ -19310,7 +19316,7 @@
         </w:tc>
         <w:tc>
           <w:tcPr>
-            <w:tcW w:w="1011" w:type="dxa"/>
+            <w:tcW w:w="1010" w:type="dxa"/>
             <w:tcBorders>
               <w:top w:val="single" w:sz="2" w:space="0" w:color="000001"/>
               <w:left w:val="single" w:sz="2" w:space="0" w:color="000001"/>
@@ -19319,7 +19325,7 @@
             </w:tcBorders>
             <w:shd w:color="auto" w:fill="FFFFFF" w:val="clear"/>
             <w:tcMar>
-              <w:left w:w="2" w:type="dxa"/>
+              <w:left w:w="0" w:type="dxa"/>
             </w:tcMar>
           </w:tcPr>
           <w:p>
@@ -19349,7 +19355,7 @@
             </w:tcBorders>
             <w:shd w:color="auto" w:fill="FFFFFF" w:val="clear"/>
             <w:tcMar>
-              <w:left w:w="2" w:type="dxa"/>
+              <w:left w:w="0" w:type="dxa"/>
             </w:tcMar>
           </w:tcPr>
           <w:p>
@@ -19370,7 +19376,7 @@
         </w:tc>
         <w:tc>
           <w:tcPr>
-            <w:tcW w:w="1139" w:type="dxa"/>
+            <w:tcW w:w="1140" w:type="dxa"/>
             <w:gridSpan w:val="2"/>
             <w:tcBorders>
               <w:top w:val="single" w:sz="2" w:space="0" w:color="000001"/>
@@ -19382,7 +19388,7 @@
             </w:tcBorders>
             <w:shd w:color="auto" w:fill="FFFFFF" w:val="clear"/>
             <w:tcMar>
-              <w:left w:w="2" w:type="dxa"/>
+              <w:left w:w="0" w:type="dxa"/>
             </w:tcMar>
           </w:tcPr>
           <w:p>
@@ -19417,7 +19423,7 @@
             </w:tcBorders>
             <w:shd w:color="auto" w:fill="FFFFFF" w:val="clear"/>
             <w:tcMar>
-              <w:left w:w="2" w:type="dxa"/>
+              <w:left w:w="0" w:type="dxa"/>
             </w:tcMar>
           </w:tcPr>
           <w:p>
@@ -19581,7 +19587,7 @@
             </w:tcBorders>
             <w:shd w:color="auto" w:fill="FFFFFF" w:val="clear"/>
             <w:tcMar>
-              <w:left w:w="2" w:type="dxa"/>
+              <w:left w:w="0" w:type="dxa"/>
             </w:tcMar>
           </w:tcPr>
           <w:p>
@@ -19611,7 +19617,7 @@
             </w:tcBorders>
             <w:shd w:color="auto" w:fill="FFFFFF" w:val="clear"/>
             <w:tcMar>
-              <w:left w:w="2" w:type="dxa"/>
+              <w:left w:w="0" w:type="dxa"/>
             </w:tcMar>
           </w:tcPr>
           <w:p>
@@ -19632,7 +19638,7 @@
         </w:tc>
         <w:tc>
           <w:tcPr>
-            <w:tcW w:w="1011" w:type="dxa"/>
+            <w:tcW w:w="1010" w:type="dxa"/>
             <w:tcBorders>
               <w:top w:val="single" w:sz="2" w:space="0" w:color="000001"/>
               <w:left w:val="single" w:sz="2" w:space="0" w:color="000001"/>
@@ -19641,7 +19647,7 @@
             </w:tcBorders>
             <w:shd w:color="auto" w:fill="FFFFFF" w:val="clear"/>
             <w:tcMar>
-              <w:left w:w="2" w:type="dxa"/>
+              <w:left w:w="0" w:type="dxa"/>
             </w:tcMar>
           </w:tcPr>
           <w:p>
@@ -19671,7 +19677,7 @@
             </w:tcBorders>
             <w:shd w:color="auto" w:fill="FFFFFF" w:val="clear"/>
             <w:tcMar>
-              <w:left w:w="2" w:type="dxa"/>
+              <w:left w:w="0" w:type="dxa"/>
             </w:tcMar>
           </w:tcPr>
           <w:p>
@@ -19692,7 +19698,7 @@
         </w:tc>
         <w:tc>
           <w:tcPr>
-            <w:tcW w:w="1139" w:type="dxa"/>
+            <w:tcW w:w="1140" w:type="dxa"/>
             <w:gridSpan w:val="2"/>
             <w:tcBorders>
               <w:top w:val="single" w:sz="2" w:space="0" w:color="000001"/>
@@ -19704,7 +19710,7 @@
             </w:tcBorders>
             <w:shd w:color="auto" w:fill="FFFFFF" w:val="clear"/>
             <w:tcMar>
-              <w:left w:w="2" w:type="dxa"/>
+              <w:left w:w="0" w:type="dxa"/>
             </w:tcMar>
           </w:tcPr>
           <w:p>
@@ -19739,7 +19745,7 @@
             </w:tcBorders>
             <w:shd w:color="auto" w:fill="FFFFFF" w:val="clear"/>
             <w:tcMar>
-              <w:left w:w="2" w:type="dxa"/>
+              <w:left w:w="0" w:type="dxa"/>
             </w:tcMar>
           </w:tcPr>
           <w:p>
@@ -19957,7 +19963,7 @@
             </w:tcBorders>
             <w:shd w:color="auto" w:fill="FFFFFF" w:val="clear"/>
             <w:tcMar>
-              <w:left w:w="2" w:type="dxa"/>
+              <w:left w:w="0" w:type="dxa"/>
             </w:tcMar>
           </w:tcPr>
           <w:p>
@@ -19987,7 +19993,7 @@
             </w:tcBorders>
             <w:shd w:color="auto" w:fill="FFFFFF" w:val="clear"/>
             <w:tcMar>
-              <w:left w:w="2" w:type="dxa"/>
+              <w:left w:w="0" w:type="dxa"/>
             </w:tcMar>
           </w:tcPr>
           <w:p>
@@ -20008,7 +20014,7 @@
         </w:tc>
         <w:tc>
           <w:tcPr>
-            <w:tcW w:w="1011" w:type="dxa"/>
+            <w:tcW w:w="1010" w:type="dxa"/>
             <w:tcBorders>
               <w:top w:val="single" w:sz="2" w:space="0" w:color="000001"/>
               <w:left w:val="single" w:sz="2" w:space="0" w:color="000001"/>
@@ -20017,7 +20023,7 @@
             </w:tcBorders>
             <w:shd w:color="auto" w:fill="FFFFFF" w:val="clear"/>
             <w:tcMar>
-              <w:left w:w="2" w:type="dxa"/>
+              <w:left w:w="0" w:type="dxa"/>
             </w:tcMar>
           </w:tcPr>
           <w:p>
@@ -20047,7 +20053,7 @@
             </w:tcBorders>
             <w:shd w:color="auto" w:fill="FFFFFF" w:val="clear"/>
             <w:tcMar>
-              <w:left w:w="2" w:type="dxa"/>
+              <w:left w:w="0" w:type="dxa"/>
             </w:tcMar>
           </w:tcPr>
           <w:p>
@@ -20068,7 +20074,7 @@
         </w:tc>
         <w:tc>
           <w:tcPr>
-            <w:tcW w:w="1139" w:type="dxa"/>
+            <w:tcW w:w="1140" w:type="dxa"/>
             <w:gridSpan w:val="2"/>
             <w:tcBorders>
               <w:top w:val="single" w:sz="2" w:space="0" w:color="000001"/>
@@ -20080,7 +20086,7 @@
             </w:tcBorders>
             <w:shd w:color="auto" w:fill="FFFFFF" w:val="clear"/>
             <w:tcMar>
-              <w:left w:w="2" w:type="dxa"/>
+              <w:left w:w="0" w:type="dxa"/>
             </w:tcMar>
           </w:tcPr>
           <w:p>
@@ -22281,7 +22287,7 @@
               <wp:positionV relativeFrom="paragraph">
                 <wp:posOffset>635</wp:posOffset>
               </wp:positionV>
-              <wp:extent cx="157480" cy="203200"/>
+              <wp:extent cx="158115" cy="203200"/>
               <wp:effectExtent l="0" t="0" r="0" b="0"/>
               <wp:wrapSquare wrapText="largest"/>
               <wp:docPr id="23" name="Врезка1"/>
@@ -22292,7 +22298,7 @@
                     <wps:spPr>
                       <a:xfrm>
                         <a:off x="0" y="0"/>
-                        <a:ext cx="156960" cy="202680"/>
+                        <a:ext cx="157320" cy="202680"/>
                       </a:xfrm>
                       <a:prstGeom prst="rect">
                         <a:avLst/>
@@ -22331,7 +22337,7 @@
                             <w:fldChar w:fldCharType="separate"/>
                           </w:r>
                           <w:r>
-                            <w:t>1</w:t>
+                            <w:t>29</w:t>
                           </w:r>
                           <w:r>
                             <w:fldChar w:fldCharType="end"/>
@@ -22350,7 +22356,7 @@
         </mc:Choice>
         <mc:Fallback>
           <w:pict>
-            <v:rect id="shape_0" ID="Врезка1" stroked="f" style="position:absolute;margin-left:455.6pt;margin-top:0.05pt;width:12.3pt;height:15.9pt;mso-position-horizontal:right;mso-position-horizontal-relative:margin">
+            <v:rect id="shape_0" ID="Врезка1" stroked="f" style="position:absolute;margin-left:455.55pt;margin-top:0.05pt;width:12.35pt;height:15.9pt;mso-position-horizontal:right;mso-position-horizontal-relative:margin">
               <w10:wrap type="square"/>
               <v:fill o:detectmouseclick="t" on="false"/>
               <v:stroke color="#3465a4" joinstyle="round" endcap="flat"/>
@@ -22377,7 +22383,7 @@
                       <w:fldChar w:fldCharType="separate"/>
                     </w:r>
                     <w:r>
-                      <w:t>1</w:t>
+                      <w:t>29</w:t>
                     </w:r>
                     <w:r>
                       <w:fldChar w:fldCharType="end"/>

</xml_diff>